<commit_message>
Done Task07 on Nov 26, 2023
</commit_message>
<xml_diff>
--- a/Task07/Bài thực hành số 7.docx
+++ b/Task07/Bài thực hành số 7.docx
@@ -71,24 +71,51 @@
         </w:rPr>
         <w:t xml:space="preserve">Link bài làm trên Databricks: </w:t>
       </w:r>
-      <w:hyperlink r:id="rId6" w:history="1">
+      <w:hyperlink r:id="rId7" w:history="1">
         <w:r>
           <w:rPr>
             <w:rStyle w:val="Hyperlink"/>
             <w:szCs w:val="28"/>
           </w:rPr>
-          <w:t>Bài là</w:t>
-        </w:r>
-        <w:r>
-          <w:rPr>
-            <w:rStyle w:val="Hyperlink"/>
-            <w:szCs w:val="28"/>
-          </w:rPr>
-          <w:t>m</w:t>
+          <w:t>Bài làm</w:t>
         </w:r>
       </w:hyperlink>
-      <w:bookmarkStart w:id="0" w:name="_GoBack"/>
-      <w:bookmarkEnd w:id="0"/>
+    </w:p>
+    <w:p>
+      <w:pPr>
+        <w:spacing w:line="360" w:lineRule="auto"/>
+        <w:rPr>
+          <w:b/>
+          <w:bCs/>
+          <w:szCs w:val="28"/>
+        </w:rPr>
+      </w:pPr>
+    </w:p>
+    <w:p>
+      <w:pPr>
+        <w:spacing w:line="360" w:lineRule="auto"/>
+        <w:rPr>
+          <w:b/>
+          <w:bCs/>
+          <w:szCs w:val="28"/>
+        </w:rPr>
+      </w:pPr>
+      <w:r>
+        <w:rPr>
+          <w:b/>
+          <w:bCs/>
+          <w:szCs w:val="28"/>
+        </w:rPr>
+        <w:t xml:space="preserve">I. </w:t>
+      </w:r>
+      <w:r>
+        <w:rPr>
+          <w:b/>
+          <w:bCs/>
+          <w:szCs w:val="28"/>
+        </w:rPr>
+        <w:t>Dự đoán khách hàng rời ngân hàng</w:t>
+      </w:r>
     </w:p>
     <w:p>
       <w:pPr>
@@ -251,7 +278,7 @@
                     <pic:cNvPicPr/>
                   </pic:nvPicPr>
                   <pic:blipFill>
-                    <a:blip r:embed="rId7"/>
+                    <a:blip r:embed="rId8"/>
                     <a:stretch>
                       <a:fillRect/>
                     </a:stretch>
@@ -728,6 +755,7 @@
           <w:sz w:val="20"/>
           <w:szCs w:val="20"/>
         </w:rPr>
+        <w:lastRenderedPageBreak/>
         <w:t>    df = df.withColumn(c, df[c].cast(IntegerType()))</w:t>
       </w:r>
     </w:p>
@@ -769,9 +797,9 @@
       </w:pPr>
       <w:r>
         <w:rPr>
-          <w:szCs w:val="28"/>
-        </w:rPr>
-        <w:lastRenderedPageBreak/>
+          <w:noProof/>
+          <w:szCs w:val="28"/>
+        </w:rPr>
         <w:drawing>
           <wp:inline distT="0" distB="0" distL="0" distR="0" wp14:anchorId="703E439E" wp14:editId="0B7B1F8E">
             <wp:extent cx="3324689" cy="2896004"/>
@@ -788,7 +816,7 @@
                     <pic:cNvPicPr/>
                   </pic:nvPicPr>
                   <pic:blipFill>
-                    <a:blip r:embed="rId8"/>
+                    <a:blip r:embed="rId9"/>
                     <a:stretch>
                       <a:fillRect/>
                     </a:stretch>
@@ -922,6 +950,7 @@
         <w:rPr>
           <w:b/>
           <w:bCs/>
+          <w:noProof/>
           <w:szCs w:val="28"/>
         </w:rPr>
         <w:drawing>
@@ -940,7 +969,7 @@
                     <pic:cNvPicPr/>
                   </pic:nvPicPr>
                   <pic:blipFill>
-                    <a:blip r:embed="rId9"/>
+                    <a:blip r:embed="rId10"/>
                     <a:stretch>
                       <a:fillRect/>
                     </a:stretch>
@@ -1172,6 +1201,7 @@
         <w:rPr>
           <w:b/>
           <w:bCs/>
+          <w:noProof/>
           <w:szCs w:val="28"/>
         </w:rPr>
         <w:drawing>
@@ -1190,7 +1220,7 @@
                     <pic:cNvPicPr/>
                   </pic:nvPicPr>
                   <pic:blipFill>
-                    <a:blip r:embed="rId10"/>
+                    <a:blip r:embed="rId11"/>
                     <a:stretch>
                       <a:fillRect/>
                     </a:stretch>
@@ -1264,7 +1294,6 @@
           <w:sz w:val="20"/>
           <w:szCs w:val="20"/>
         </w:rPr>
-        <w:lastRenderedPageBreak/>
         <w:t>import</w:t>
       </w:r>
       <w:r>
@@ -1693,6 +1722,7 @@
         <w:rPr>
           <w:b/>
           <w:bCs/>
+          <w:noProof/>
           <w:szCs w:val="28"/>
         </w:rPr>
         <w:drawing>
@@ -1711,7 +1741,7 @@
                     <pic:cNvPicPr/>
                   </pic:nvPicPr>
                   <pic:blipFill>
-                    <a:blip r:embed="rId11"/>
+                    <a:blip r:embed="rId12"/>
                     <a:stretch>
                       <a:fillRect/>
                     </a:stretch>
@@ -1764,6 +1794,7 @@
           <w:bCs/>
           <w:szCs w:val="28"/>
         </w:rPr>
+        <w:lastRenderedPageBreak/>
         <w:t>c) Tiền xử lý dữ liệu, bao gồm: loại bỏ cột RowNumber, CustomerID, chuyển đổi giá</w:t>
       </w:r>
     </w:p>
@@ -1800,7 +1831,6 @@
           <w:bCs/>
           <w:szCs w:val="28"/>
         </w:rPr>
-        <w:lastRenderedPageBreak/>
         <w:t>Loại bỏ cột RowNumber và CustomerID</w:t>
       </w:r>
     </w:p>
@@ -1915,6 +1945,7 @@
         <w:rPr>
           <w:b/>
           <w:bCs/>
+          <w:noProof/>
           <w:szCs w:val="28"/>
         </w:rPr>
         <w:drawing>
@@ -1933,7 +1964,7 @@
                     <pic:cNvPicPr/>
                   </pic:nvPicPr>
                   <pic:blipFill>
-                    <a:blip r:embed="rId12"/>
+                    <a:blip r:embed="rId13"/>
                     <a:stretch>
                       <a:fillRect/>
                     </a:stretch>
@@ -2293,6 +2324,7 @@
         <w:rPr>
           <w:b/>
           <w:bCs/>
+          <w:noProof/>
           <w:szCs w:val="28"/>
         </w:rPr>
         <w:lastRenderedPageBreak/>
@@ -2312,7 +2344,7 @@
                     <pic:cNvPicPr/>
                   </pic:nvPicPr>
                   <pic:blipFill>
-                    <a:blip r:embed="rId13"/>
+                    <a:blip r:embed="rId14"/>
                     <a:stretch>
                       <a:fillRect/>
                     </a:stretch>
@@ -2734,6 +2766,7 @@
         <w:rPr>
           <w:b/>
           <w:bCs/>
+          <w:noProof/>
           <w:szCs w:val="28"/>
         </w:rPr>
         <w:lastRenderedPageBreak/>
@@ -2753,7 +2786,7 @@
                     <pic:cNvPicPr/>
                   </pic:nvPicPr>
                   <pic:blipFill>
-                    <a:blip r:embed="rId14"/>
+                    <a:blip r:embed="rId15"/>
                     <a:stretch>
                       <a:fillRect/>
                     </a:stretch>
@@ -3015,6 +3048,7 @@
         <w:rPr>
           <w:b/>
           <w:bCs/>
+          <w:noProof/>
           <w:szCs w:val="28"/>
         </w:rPr>
         <w:drawing>
@@ -3033,7 +3067,7 @@
                     <pic:cNvPicPr/>
                   </pic:nvPicPr>
                   <pic:blipFill>
-                    <a:blip r:embed="rId15"/>
+                    <a:blip r:embed="rId16"/>
                     <a:stretch>
                       <a:fillRect/>
                     </a:stretch>
@@ -3385,6 +3419,7 @@
           <w:rFonts w:cs="Times New Roman"/>
           <w:b/>
           <w:bCs/>
+          <w:noProof/>
           <w:szCs w:val="28"/>
         </w:rPr>
         <w:lastRenderedPageBreak/>
@@ -3404,7 +3439,7 @@
                     <pic:cNvPicPr/>
                   </pic:nvPicPr>
                   <pic:blipFill>
-                    <a:blip r:embed="rId16"/>
+                    <a:blip r:embed="rId17"/>
                     <a:stretch>
                       <a:fillRect/>
                     </a:stretch>
@@ -3757,6 +3792,7 @@
         <w:rPr>
           <w:b/>
           <w:bCs/>
+          <w:noProof/>
           <w:szCs w:val="28"/>
         </w:rPr>
         <w:drawing>
@@ -3775,7 +3811,7 @@
                     <pic:cNvPicPr/>
                   </pic:nvPicPr>
                   <pic:blipFill>
-                    <a:blip r:embed="rId17"/>
+                    <a:blip r:embed="rId18"/>
                     <a:stretch>
                       <a:fillRect/>
                     </a:stretch>
@@ -4068,6 +4104,7 @@
         <w:rPr>
           <w:b/>
           <w:bCs/>
+          <w:noProof/>
           <w:szCs w:val="28"/>
         </w:rPr>
         <w:drawing>
@@ -4086,7 +4123,7 @@
                     <pic:cNvPicPr/>
                   </pic:nvPicPr>
                   <pic:blipFill>
-                    <a:blip r:embed="rId18"/>
+                    <a:blip r:embed="rId19"/>
                     <a:stretch>
                       <a:fillRect/>
                     </a:stretch>
@@ -4355,6 +4392,7 @@
         <w:rPr>
           <w:b/>
           <w:bCs/>
+          <w:noProof/>
           <w:szCs w:val="28"/>
         </w:rPr>
         <w:drawing>
@@ -4373,7 +4411,7 @@
                     <pic:cNvPicPr/>
                   </pic:nvPicPr>
                   <pic:blipFill>
-                    <a:blip r:embed="rId19"/>
+                    <a:blip r:embed="rId20"/>
                     <a:stretch>
                       <a:fillRect/>
                     </a:stretch>
@@ -4641,6 +4679,7 @@
         <w:rPr>
           <w:b/>
           <w:bCs/>
+          <w:noProof/>
           <w:szCs w:val="28"/>
         </w:rPr>
         <w:drawing>
@@ -4659,7 +4698,7 @@
                     <pic:cNvPicPr/>
                   </pic:nvPicPr>
                   <pic:blipFill>
-                    <a:blip r:embed="rId20"/>
+                    <a:blip r:embed="rId21"/>
                     <a:stretch>
                       <a:fillRect/>
                     </a:stretch>
@@ -4687,8 +4726,2516 @@
         </w:drawing>
       </w:r>
     </w:p>
+    <w:p>
+      <w:pPr>
+        <w:spacing w:line="360" w:lineRule="auto"/>
+        <w:rPr>
+          <w:b/>
+          <w:bCs/>
+          <w:szCs w:val="28"/>
+        </w:rPr>
+      </w:pPr>
+    </w:p>
+    <w:p>
+      <w:pPr>
+        <w:spacing w:line="360" w:lineRule="auto"/>
+        <w:rPr>
+          <w:b/>
+          <w:bCs/>
+          <w:szCs w:val="28"/>
+        </w:rPr>
+      </w:pPr>
+      <w:r>
+        <w:rPr>
+          <w:b/>
+          <w:bCs/>
+          <w:szCs w:val="28"/>
+        </w:rPr>
+        <w:t>g) Tạo pipeline để xây dựng mô hình từ bước chuẩn hóa dữ liệu đến chọn mô hình học</w:t>
+      </w:r>
+      <w:r>
+        <w:rPr>
+          <w:b/>
+          <w:bCs/>
+          <w:szCs w:val="28"/>
+        </w:rPr>
+        <w:t xml:space="preserve"> </w:t>
+      </w:r>
+      <w:r>
+        <w:rPr>
+          <w:b/>
+          <w:bCs/>
+          <w:szCs w:val="28"/>
+        </w:rPr>
+        <w:t>máy. Sử dụng pipeline để huấn luyện mô hình từ dữ liệu huấn luyện.</w:t>
+      </w:r>
+    </w:p>
+    <w:p>
+      <w:pPr>
+        <w:spacing w:line="360" w:lineRule="auto"/>
+        <w:rPr>
+          <w:b/>
+          <w:bCs/>
+          <w:szCs w:val="28"/>
+        </w:rPr>
+      </w:pPr>
+    </w:p>
+    <w:p>
+      <w:pPr>
+        <w:spacing w:line="360" w:lineRule="auto"/>
+        <w:rPr>
+          <w:b/>
+          <w:bCs/>
+          <w:szCs w:val="28"/>
+        </w:rPr>
+      </w:pPr>
+      <w:r>
+        <w:rPr>
+          <w:b/>
+          <w:bCs/>
+          <w:szCs w:val="28"/>
+        </w:rPr>
+        <w:t>Tạo pipeline để xây dựng mô hình từ bước chuẩn hóa dữ liệu đến chọn mô hình học</w:t>
+      </w:r>
+      <w:r>
+        <w:rPr>
+          <w:b/>
+          <w:bCs/>
+          <w:szCs w:val="28"/>
+        </w:rPr>
+        <w:t xml:space="preserve"> m</w:t>
+      </w:r>
+      <w:r>
+        <w:rPr>
+          <w:b/>
+          <w:bCs/>
+          <w:szCs w:val="28"/>
+        </w:rPr>
+        <w:t>áy</w:t>
+      </w:r>
+    </w:p>
+    <w:p>
+      <w:pPr>
+        <w:shd w:val="clear" w:color="auto" w:fill="FAFAFA"/>
+        <w:spacing w:line="300" w:lineRule="atLeast"/>
+        <w:rPr>
+          <w:rFonts w:ascii="Consolas" w:eastAsia="Times New Roman" w:hAnsi="Consolas" w:cs="Times New Roman"/>
+          <w:color w:val="000000"/>
+          <w:sz w:val="20"/>
+          <w:szCs w:val="20"/>
+        </w:rPr>
+      </w:pPr>
+      <w:r>
+        <w:rPr>
+          <w:rFonts w:ascii="Consolas" w:eastAsia="Times New Roman" w:hAnsi="Consolas" w:cs="Times New Roman"/>
+          <w:color w:val="0000FF"/>
+          <w:sz w:val="20"/>
+          <w:szCs w:val="20"/>
+        </w:rPr>
+        <w:t>from</w:t>
+      </w:r>
+      <w:r>
+        <w:rPr>
+          <w:rFonts w:ascii="Consolas" w:eastAsia="Times New Roman" w:hAnsi="Consolas" w:cs="Times New Roman"/>
+          <w:color w:val="000000"/>
+          <w:sz w:val="20"/>
+          <w:szCs w:val="20"/>
+        </w:rPr>
+        <w:t xml:space="preserve"> pyspark.ml </w:t>
+      </w:r>
+      <w:r>
+        <w:rPr>
+          <w:rFonts w:ascii="Consolas" w:eastAsia="Times New Roman" w:hAnsi="Consolas" w:cs="Times New Roman"/>
+          <w:color w:val="0000FF"/>
+          <w:sz w:val="20"/>
+          <w:szCs w:val="20"/>
+        </w:rPr>
+        <w:t>import</w:t>
+      </w:r>
+      <w:r>
+        <w:rPr>
+          <w:rFonts w:ascii="Consolas" w:eastAsia="Times New Roman" w:hAnsi="Consolas" w:cs="Times New Roman"/>
+          <w:color w:val="000000"/>
+          <w:sz w:val="20"/>
+          <w:szCs w:val="20"/>
+        </w:rPr>
+        <w:t xml:space="preserve"> Pipeline</w:t>
+      </w:r>
+    </w:p>
+    <w:p>
+      <w:pPr>
+        <w:shd w:val="clear" w:color="auto" w:fill="FAFAFA"/>
+        <w:spacing w:line="300" w:lineRule="atLeast"/>
+        <w:rPr>
+          <w:rFonts w:ascii="Consolas" w:eastAsia="Times New Roman" w:hAnsi="Consolas" w:cs="Times New Roman"/>
+          <w:color w:val="000000"/>
+          <w:sz w:val="20"/>
+          <w:szCs w:val="20"/>
+        </w:rPr>
+      </w:pPr>
+    </w:p>
+    <w:p>
+      <w:pPr>
+        <w:shd w:val="clear" w:color="auto" w:fill="FAFAFA"/>
+        <w:spacing w:line="300" w:lineRule="atLeast"/>
+        <w:rPr>
+          <w:rFonts w:ascii="Consolas" w:eastAsia="Times New Roman" w:hAnsi="Consolas" w:cs="Times New Roman"/>
+          <w:color w:val="000000"/>
+          <w:sz w:val="20"/>
+          <w:szCs w:val="20"/>
+        </w:rPr>
+      </w:pPr>
+      <w:r>
+        <w:rPr>
+          <w:rFonts w:ascii="Consolas" w:eastAsia="Times New Roman" w:hAnsi="Consolas" w:cs="Times New Roman"/>
+          <w:color w:val="000000"/>
+          <w:sz w:val="20"/>
+          <w:szCs w:val="20"/>
+        </w:rPr>
+        <w:t>pipeline = Pipeline(stages=[assembler, lr])</w:t>
+      </w:r>
+    </w:p>
+    <w:p>
+      <w:pPr>
+        <w:spacing w:line="360" w:lineRule="auto"/>
+        <w:rPr>
+          <w:b/>
+          <w:bCs/>
+          <w:szCs w:val="28"/>
+        </w:rPr>
+      </w:pPr>
+    </w:p>
+    <w:p>
+      <w:pPr>
+        <w:spacing w:line="360" w:lineRule="auto"/>
+        <w:rPr>
+          <w:b/>
+          <w:bCs/>
+          <w:szCs w:val="28"/>
+        </w:rPr>
+      </w:pPr>
+      <w:r>
+        <w:rPr>
+          <w:b/>
+          <w:bCs/>
+          <w:szCs w:val="28"/>
+        </w:rPr>
+        <w:t>Sử dụng pipeline để huấn luyện mô hình từ dữ liệu huấn luyện.</w:t>
+      </w:r>
+    </w:p>
+    <w:p>
+      <w:pPr>
+        <w:shd w:val="clear" w:color="auto" w:fill="FAFAFA"/>
+        <w:spacing w:line="300" w:lineRule="atLeast"/>
+        <w:rPr>
+          <w:rFonts w:ascii="Consolas" w:eastAsia="Times New Roman" w:hAnsi="Consolas" w:cs="Times New Roman"/>
+          <w:color w:val="000000"/>
+          <w:sz w:val="20"/>
+          <w:szCs w:val="20"/>
+        </w:rPr>
+      </w:pPr>
+      <w:r>
+        <w:rPr>
+          <w:rFonts w:ascii="Consolas" w:eastAsia="Times New Roman" w:hAnsi="Consolas" w:cs="Times New Roman"/>
+          <w:color w:val="000000"/>
+          <w:sz w:val="20"/>
+          <w:szCs w:val="20"/>
+        </w:rPr>
+        <w:t>data_train2, data_test2 = df_indexed.randomSplit([</w:t>
+      </w:r>
+      <w:r>
+        <w:rPr>
+          <w:rFonts w:ascii="Consolas" w:eastAsia="Times New Roman" w:hAnsi="Consolas" w:cs="Times New Roman"/>
+          <w:color w:val="098658"/>
+          <w:sz w:val="20"/>
+          <w:szCs w:val="20"/>
+        </w:rPr>
+        <w:t>0.7</w:t>
+      </w:r>
+      <w:r>
+        <w:rPr>
+          <w:rFonts w:ascii="Consolas" w:eastAsia="Times New Roman" w:hAnsi="Consolas" w:cs="Times New Roman"/>
+          <w:color w:val="000000"/>
+          <w:sz w:val="20"/>
+          <w:szCs w:val="20"/>
+        </w:rPr>
+        <w:t xml:space="preserve">, </w:t>
+      </w:r>
+      <w:r>
+        <w:rPr>
+          <w:rFonts w:ascii="Consolas" w:eastAsia="Times New Roman" w:hAnsi="Consolas" w:cs="Times New Roman"/>
+          <w:color w:val="098658"/>
+          <w:sz w:val="20"/>
+          <w:szCs w:val="20"/>
+        </w:rPr>
+        <w:t>0.3</w:t>
+      </w:r>
+      <w:r>
+        <w:rPr>
+          <w:rFonts w:ascii="Consolas" w:eastAsia="Times New Roman" w:hAnsi="Consolas" w:cs="Times New Roman"/>
+          <w:color w:val="000000"/>
+          <w:sz w:val="20"/>
+          <w:szCs w:val="20"/>
+        </w:rPr>
+        <w:t>], seed=</w:t>
+      </w:r>
+      <w:r>
+        <w:rPr>
+          <w:rFonts w:ascii="Consolas" w:eastAsia="Times New Roman" w:hAnsi="Consolas" w:cs="Times New Roman"/>
+          <w:color w:val="098658"/>
+          <w:sz w:val="20"/>
+          <w:szCs w:val="20"/>
+        </w:rPr>
+        <w:t>666</w:t>
+      </w:r>
+      <w:r>
+        <w:rPr>
+          <w:rFonts w:ascii="Consolas" w:eastAsia="Times New Roman" w:hAnsi="Consolas" w:cs="Times New Roman"/>
+          <w:color w:val="000000"/>
+          <w:sz w:val="20"/>
+          <w:szCs w:val="20"/>
+        </w:rPr>
+        <w:t>)</w:t>
+      </w:r>
+    </w:p>
+    <w:p>
+      <w:pPr>
+        <w:shd w:val="clear" w:color="auto" w:fill="FAFAFA"/>
+        <w:spacing w:line="300" w:lineRule="atLeast"/>
+        <w:rPr>
+          <w:rFonts w:ascii="Consolas" w:eastAsia="Times New Roman" w:hAnsi="Consolas" w:cs="Times New Roman"/>
+          <w:color w:val="000000"/>
+          <w:sz w:val="20"/>
+          <w:szCs w:val="20"/>
+        </w:rPr>
+      </w:pPr>
+    </w:p>
+    <w:p>
+      <w:pPr>
+        <w:shd w:val="clear" w:color="auto" w:fill="FAFAFA"/>
+        <w:spacing w:line="300" w:lineRule="atLeast"/>
+        <w:rPr>
+          <w:rFonts w:ascii="Consolas" w:eastAsia="Times New Roman" w:hAnsi="Consolas" w:cs="Times New Roman"/>
+          <w:color w:val="000000"/>
+          <w:sz w:val="20"/>
+          <w:szCs w:val="20"/>
+        </w:rPr>
+      </w:pPr>
+      <w:r>
+        <w:rPr>
+          <w:rFonts w:ascii="Consolas" w:eastAsia="Times New Roman" w:hAnsi="Consolas" w:cs="Times New Roman"/>
+          <w:color w:val="000000"/>
+          <w:sz w:val="20"/>
+          <w:szCs w:val="20"/>
+        </w:rPr>
+        <w:t>model2 = pipeline.fit(data_train2)</w:t>
+      </w:r>
+    </w:p>
+    <w:p>
+      <w:pPr>
+        <w:shd w:val="clear" w:color="auto" w:fill="FAFAFA"/>
+        <w:spacing w:line="300" w:lineRule="atLeast"/>
+        <w:rPr>
+          <w:rFonts w:ascii="Consolas" w:eastAsia="Times New Roman" w:hAnsi="Consolas" w:cs="Times New Roman"/>
+          <w:color w:val="000000"/>
+          <w:sz w:val="20"/>
+          <w:szCs w:val="20"/>
+        </w:rPr>
+      </w:pPr>
+    </w:p>
+    <w:p>
+      <w:pPr>
+        <w:shd w:val="clear" w:color="auto" w:fill="FAFAFA"/>
+        <w:spacing w:line="300" w:lineRule="atLeast"/>
+        <w:rPr>
+          <w:rFonts w:ascii="Consolas" w:eastAsia="Times New Roman" w:hAnsi="Consolas" w:cs="Times New Roman"/>
+          <w:color w:val="000000"/>
+          <w:sz w:val="20"/>
+          <w:szCs w:val="20"/>
+        </w:rPr>
+      </w:pPr>
+      <w:r>
+        <w:rPr>
+          <w:rFonts w:ascii="Consolas" w:eastAsia="Times New Roman" w:hAnsi="Consolas" w:cs="Times New Roman"/>
+          <w:color w:val="0000FF"/>
+          <w:sz w:val="20"/>
+          <w:szCs w:val="20"/>
+        </w:rPr>
+        <w:t>print</w:t>
+      </w:r>
+      <w:r>
+        <w:rPr>
+          <w:rFonts w:ascii="Consolas" w:eastAsia="Times New Roman" w:hAnsi="Consolas" w:cs="Times New Roman"/>
+          <w:color w:val="000000"/>
+          <w:sz w:val="20"/>
+          <w:szCs w:val="20"/>
+        </w:rPr>
+        <w:t>(model2)</w:t>
+      </w:r>
+    </w:p>
+    <w:p>
+      <w:pPr>
+        <w:spacing w:line="360" w:lineRule="auto"/>
+        <w:rPr>
+          <w:b/>
+          <w:bCs/>
+          <w:szCs w:val="28"/>
+        </w:rPr>
+      </w:pPr>
+    </w:p>
+    <w:p>
+      <w:pPr>
+        <w:spacing w:line="360" w:lineRule="auto"/>
+        <w:rPr>
+          <w:b/>
+          <w:bCs/>
+          <w:szCs w:val="28"/>
+        </w:rPr>
+      </w:pPr>
+      <w:r>
+        <w:rPr>
+          <w:b/>
+          <w:bCs/>
+          <w:noProof/>
+          <w:szCs w:val="28"/>
+        </w:rPr>
+        <w:drawing>
+          <wp:inline distT="0" distB="0" distL="0" distR="0" wp14:anchorId="25BDB79D" wp14:editId="7A39B728">
+            <wp:extent cx="2019582" cy="276264"/>
+            <wp:effectExtent l="19050" t="19050" r="19050" b="28575"/>
+            <wp:docPr id="8" name="Picture 8"/>
+            <wp:cNvGraphicFramePr>
+              <a:graphicFrameLocks xmlns:a="http://schemas.openxmlformats.org/drawingml/2006/main" noChangeAspect="1"/>
+            </wp:cNvGraphicFramePr>
+            <a:graphic xmlns:a="http://schemas.openxmlformats.org/drawingml/2006/main">
+              <a:graphicData uri="http://schemas.openxmlformats.org/drawingml/2006/picture">
+                <pic:pic xmlns:pic="http://schemas.openxmlformats.org/drawingml/2006/picture">
+                  <pic:nvPicPr>
+                    <pic:cNvPr id="1" name=""/>
+                    <pic:cNvPicPr/>
+                  </pic:nvPicPr>
+                  <pic:blipFill>
+                    <a:blip r:embed="rId22"/>
+                    <a:stretch>
+                      <a:fillRect/>
+                    </a:stretch>
+                  </pic:blipFill>
+                  <pic:spPr>
+                    <a:xfrm>
+                      <a:off x="0" y="0"/>
+                      <a:ext cx="2019582" cy="276264"/>
+                    </a:xfrm>
+                    <a:prstGeom prst="rect">
+                      <a:avLst/>
+                    </a:prstGeom>
+                    <a:ln w="3175" cap="sq">
+                      <a:solidFill>
+                        <a:srgbClr val="000000"/>
+                      </a:solidFill>
+                      <a:miter lim="800000"/>
+                    </a:ln>
+                    <a:effectLst/>
+                  </pic:spPr>
+                </pic:pic>
+              </a:graphicData>
+            </a:graphic>
+          </wp:inline>
+        </w:drawing>
+      </w:r>
+    </w:p>
+    <w:p>
+      <w:pPr>
+        <w:spacing w:line="360" w:lineRule="auto"/>
+        <w:rPr>
+          <w:b/>
+          <w:bCs/>
+          <w:szCs w:val="28"/>
+        </w:rPr>
+      </w:pPr>
+    </w:p>
+    <w:p>
+      <w:pPr>
+        <w:spacing w:line="360" w:lineRule="auto"/>
+        <w:rPr>
+          <w:b/>
+          <w:bCs/>
+          <w:szCs w:val="28"/>
+        </w:rPr>
+      </w:pPr>
+      <w:r>
+        <w:rPr>
+          <w:b/>
+          <w:bCs/>
+          <w:szCs w:val="28"/>
+        </w:rPr>
+        <w:lastRenderedPageBreak/>
+        <w:t>h) Lưu mô hình xây dựng bao gồm dữ liệu đã huấn luyện.</w:t>
+      </w:r>
+    </w:p>
+    <w:p>
+      <w:pPr>
+        <w:shd w:val="clear" w:color="auto" w:fill="FAFAFA"/>
+        <w:spacing w:line="300" w:lineRule="atLeast"/>
+        <w:rPr>
+          <w:rFonts w:ascii="Consolas" w:eastAsia="Times New Roman" w:hAnsi="Consolas" w:cs="Times New Roman"/>
+          <w:color w:val="000000"/>
+          <w:sz w:val="20"/>
+          <w:szCs w:val="20"/>
+        </w:rPr>
+      </w:pPr>
+      <w:r>
+        <w:rPr>
+          <w:rFonts w:ascii="Consolas" w:eastAsia="Times New Roman" w:hAnsi="Consolas" w:cs="Times New Roman"/>
+          <w:color w:val="000000"/>
+          <w:sz w:val="20"/>
+          <w:szCs w:val="20"/>
+        </w:rPr>
+        <w:t xml:space="preserve">pipelinePath = </w:t>
+      </w:r>
+      <w:r>
+        <w:rPr>
+          <w:rFonts w:ascii="Consolas" w:eastAsia="Times New Roman" w:hAnsi="Consolas" w:cs="Times New Roman"/>
+          <w:color w:val="C72E0F"/>
+          <w:sz w:val="20"/>
+          <w:szCs w:val="20"/>
+        </w:rPr>
+        <w:t>'/FileStore/Model'</w:t>
+      </w:r>
+    </w:p>
+    <w:p>
+      <w:pPr>
+        <w:shd w:val="clear" w:color="auto" w:fill="FAFAFA"/>
+        <w:spacing w:line="300" w:lineRule="atLeast"/>
+        <w:rPr>
+          <w:rFonts w:ascii="Consolas" w:eastAsia="Times New Roman" w:hAnsi="Consolas" w:cs="Times New Roman"/>
+          <w:color w:val="000000"/>
+          <w:sz w:val="20"/>
+          <w:szCs w:val="20"/>
+        </w:rPr>
+      </w:pPr>
+    </w:p>
+    <w:p>
+      <w:pPr>
+        <w:shd w:val="clear" w:color="auto" w:fill="FAFAFA"/>
+        <w:spacing w:line="300" w:lineRule="atLeast"/>
+        <w:rPr>
+          <w:rFonts w:ascii="Consolas" w:eastAsia="Times New Roman" w:hAnsi="Consolas" w:cs="Times New Roman"/>
+          <w:color w:val="000000"/>
+          <w:sz w:val="20"/>
+          <w:szCs w:val="20"/>
+        </w:rPr>
+      </w:pPr>
+      <w:r>
+        <w:rPr>
+          <w:rFonts w:ascii="Consolas" w:eastAsia="Times New Roman" w:hAnsi="Consolas" w:cs="Times New Roman"/>
+          <w:color w:val="000000"/>
+          <w:sz w:val="20"/>
+          <w:szCs w:val="20"/>
+        </w:rPr>
+        <w:t>pipeline.write().overwrite().save(pipelinePath)</w:t>
+      </w:r>
+    </w:p>
+    <w:p>
+      <w:pPr>
+        <w:spacing w:line="360" w:lineRule="auto"/>
+        <w:rPr>
+          <w:b/>
+          <w:bCs/>
+          <w:szCs w:val="28"/>
+        </w:rPr>
+      </w:pPr>
+    </w:p>
+    <w:p>
+      <w:pPr>
+        <w:spacing w:line="360" w:lineRule="auto"/>
+        <w:rPr>
+          <w:b/>
+          <w:bCs/>
+          <w:szCs w:val="28"/>
+        </w:rPr>
+      </w:pPr>
+      <w:r>
+        <w:rPr>
+          <w:b/>
+          <w:bCs/>
+          <w:szCs w:val="28"/>
+        </w:rPr>
+        <w:t>i) Mở lại mô hình đã lưu và dự đoán lại cho dữ liệu test.</w:t>
+      </w:r>
+    </w:p>
+    <w:p>
+      <w:pPr>
+        <w:shd w:val="clear" w:color="auto" w:fill="FAFAFA"/>
+        <w:spacing w:line="300" w:lineRule="atLeast"/>
+        <w:rPr>
+          <w:rFonts w:ascii="Consolas" w:eastAsia="Times New Roman" w:hAnsi="Consolas" w:cs="Times New Roman"/>
+          <w:color w:val="000000"/>
+          <w:sz w:val="20"/>
+          <w:szCs w:val="20"/>
+        </w:rPr>
+      </w:pPr>
+      <w:r>
+        <w:rPr>
+          <w:rFonts w:ascii="Consolas" w:eastAsia="Times New Roman" w:hAnsi="Consolas" w:cs="Times New Roman"/>
+          <w:color w:val="000000"/>
+          <w:sz w:val="20"/>
+          <w:szCs w:val="20"/>
+        </w:rPr>
+        <w:t>loadedPipeline = Pipeline.load(pipelinePath)</w:t>
+      </w:r>
+    </w:p>
+    <w:p>
+      <w:pPr>
+        <w:shd w:val="clear" w:color="auto" w:fill="FAFAFA"/>
+        <w:spacing w:line="300" w:lineRule="atLeast"/>
+        <w:rPr>
+          <w:rFonts w:ascii="Consolas" w:eastAsia="Times New Roman" w:hAnsi="Consolas" w:cs="Times New Roman"/>
+          <w:color w:val="000000"/>
+          <w:sz w:val="20"/>
+          <w:szCs w:val="20"/>
+        </w:rPr>
+      </w:pPr>
+    </w:p>
+    <w:p>
+      <w:pPr>
+        <w:shd w:val="clear" w:color="auto" w:fill="FAFAFA"/>
+        <w:spacing w:line="300" w:lineRule="atLeast"/>
+        <w:rPr>
+          <w:rFonts w:ascii="Consolas" w:eastAsia="Times New Roman" w:hAnsi="Consolas" w:cs="Times New Roman"/>
+          <w:color w:val="000000"/>
+          <w:sz w:val="20"/>
+          <w:szCs w:val="20"/>
+        </w:rPr>
+      </w:pPr>
+      <w:r>
+        <w:rPr>
+          <w:rFonts w:ascii="Consolas" w:eastAsia="Times New Roman" w:hAnsi="Consolas" w:cs="Times New Roman"/>
+          <w:color w:val="000000"/>
+          <w:sz w:val="20"/>
+          <w:szCs w:val="20"/>
+        </w:rPr>
+        <w:t>loadedPipeline.fit(data_train2).transform(data_test2).show()</w:t>
+      </w:r>
+    </w:p>
+    <w:p>
+      <w:pPr>
+        <w:spacing w:line="360" w:lineRule="auto"/>
+        <w:rPr>
+          <w:b/>
+          <w:bCs/>
+          <w:szCs w:val="28"/>
+        </w:rPr>
+      </w:pPr>
+    </w:p>
+    <w:p>
+      <w:pPr>
+        <w:spacing w:line="360" w:lineRule="auto"/>
+        <w:rPr>
+          <w:b/>
+          <w:bCs/>
+          <w:szCs w:val="28"/>
+        </w:rPr>
+      </w:pPr>
+      <w:r>
+        <w:rPr>
+          <w:b/>
+          <w:bCs/>
+          <w:noProof/>
+          <w:szCs w:val="28"/>
+        </w:rPr>
+        <w:drawing>
+          <wp:inline distT="0" distB="0" distL="0" distR="0" wp14:anchorId="366E1215" wp14:editId="0C3E1CE6">
+            <wp:extent cx="6858000" cy="1621790"/>
+            <wp:effectExtent l="19050" t="19050" r="19050" b="16510"/>
+            <wp:docPr id="17" name="Picture 17"/>
+            <wp:cNvGraphicFramePr>
+              <a:graphicFrameLocks xmlns:a="http://schemas.openxmlformats.org/drawingml/2006/main" noChangeAspect="1"/>
+            </wp:cNvGraphicFramePr>
+            <a:graphic xmlns:a="http://schemas.openxmlformats.org/drawingml/2006/main">
+              <a:graphicData uri="http://schemas.openxmlformats.org/drawingml/2006/picture">
+                <pic:pic xmlns:pic="http://schemas.openxmlformats.org/drawingml/2006/picture">
+                  <pic:nvPicPr>
+                    <pic:cNvPr id="1" name=""/>
+                    <pic:cNvPicPr/>
+                  </pic:nvPicPr>
+                  <pic:blipFill>
+                    <a:blip r:embed="rId23"/>
+                    <a:stretch>
+                      <a:fillRect/>
+                    </a:stretch>
+                  </pic:blipFill>
+                  <pic:spPr>
+                    <a:xfrm>
+                      <a:off x="0" y="0"/>
+                      <a:ext cx="6858000" cy="1621790"/>
+                    </a:xfrm>
+                    <a:prstGeom prst="rect">
+                      <a:avLst/>
+                    </a:prstGeom>
+                    <a:ln w="3175" cap="sq">
+                      <a:solidFill>
+                        <a:srgbClr val="000000"/>
+                      </a:solidFill>
+                      <a:miter lim="800000"/>
+                    </a:ln>
+                    <a:effectLst/>
+                  </pic:spPr>
+                </pic:pic>
+              </a:graphicData>
+            </a:graphic>
+          </wp:inline>
+        </w:drawing>
+      </w:r>
+    </w:p>
+    <w:p>
+      <w:pPr>
+        <w:spacing w:line="360" w:lineRule="auto"/>
+        <w:rPr>
+          <w:b/>
+          <w:bCs/>
+          <w:szCs w:val="28"/>
+        </w:rPr>
+      </w:pPr>
+    </w:p>
+    <w:p>
+      <w:pPr>
+        <w:spacing w:line="360" w:lineRule="auto"/>
+        <w:rPr>
+          <w:b/>
+          <w:bCs/>
+          <w:szCs w:val="28"/>
+        </w:rPr>
+      </w:pPr>
+      <w:r>
+        <w:rPr>
+          <w:b/>
+          <w:bCs/>
+          <w:szCs w:val="28"/>
+        </w:rPr>
+        <w:t xml:space="preserve">II. </w:t>
+      </w:r>
+      <w:r>
+        <w:rPr>
+          <w:b/>
+          <w:bCs/>
+          <w:szCs w:val="28"/>
+        </w:rPr>
+        <w:t>Lựa chọn thuộc tính xây dựng mô hình</w:t>
+      </w:r>
+    </w:p>
+    <w:p>
+      <w:pPr>
+        <w:spacing w:line="360" w:lineRule="auto"/>
+        <w:rPr>
+          <w:b/>
+          <w:bCs/>
+          <w:szCs w:val="28"/>
+        </w:rPr>
+      </w:pPr>
+      <w:r>
+        <w:rPr>
+          <w:b/>
+          <w:bCs/>
+          <w:szCs w:val="28"/>
+        </w:rPr>
+        <w:t xml:space="preserve">a) </w:t>
+      </w:r>
+      <w:r>
+        <w:rPr>
+          <w:b/>
+          <w:bCs/>
+          <w:szCs w:val="28"/>
+        </w:rPr>
+        <w:t>Từ việc hiểu dữ liệu, phân tích độ tương quan giữa các thuộc tính hãy chọn các thuộc</w:t>
+      </w:r>
+      <w:r>
+        <w:rPr>
+          <w:b/>
+          <w:bCs/>
+          <w:szCs w:val="28"/>
+        </w:rPr>
+        <w:t xml:space="preserve"> </w:t>
+      </w:r>
+      <w:r>
+        <w:rPr>
+          <w:b/>
+          <w:bCs/>
+          <w:szCs w:val="28"/>
+        </w:rPr>
+        <w:t>tính cần thiết cho việc xây dựng mô hình.</w:t>
+      </w:r>
+    </w:p>
+    <w:p>
+      <w:pPr>
+        <w:spacing w:line="360" w:lineRule="auto"/>
+        <w:rPr>
+          <w:b/>
+          <w:bCs/>
+          <w:szCs w:val="28"/>
+        </w:rPr>
+      </w:pPr>
+    </w:p>
+    <w:p>
+      <w:pPr>
+        <w:spacing w:line="360" w:lineRule="auto"/>
+        <w:rPr>
+          <w:b/>
+          <w:bCs/>
+          <w:szCs w:val="28"/>
+        </w:rPr>
+      </w:pPr>
+      <w:r>
+        <w:rPr>
+          <w:b/>
+          <w:bCs/>
+          <w:szCs w:val="28"/>
+        </w:rPr>
+        <w:t>Phân tích độ tương quan giữa các thuộc tính với cột Exited</w:t>
+      </w:r>
+    </w:p>
+    <w:p>
+      <w:pPr>
+        <w:shd w:val="clear" w:color="auto" w:fill="FAFAFA"/>
+        <w:spacing w:line="300" w:lineRule="atLeast"/>
+        <w:rPr>
+          <w:rFonts w:ascii="Consolas" w:eastAsia="Times New Roman" w:hAnsi="Consolas" w:cs="Times New Roman"/>
+          <w:color w:val="000000"/>
+          <w:sz w:val="20"/>
+          <w:szCs w:val="20"/>
+        </w:rPr>
+      </w:pPr>
+      <w:r>
+        <w:rPr>
+          <w:rFonts w:ascii="Consolas" w:eastAsia="Times New Roman" w:hAnsi="Consolas" w:cs="Times New Roman"/>
+          <w:color w:val="000000"/>
+          <w:sz w:val="20"/>
+          <w:szCs w:val="20"/>
+        </w:rPr>
+        <w:t>data_view = data.drop(</w:t>
+      </w:r>
+      <w:r>
+        <w:rPr>
+          <w:rFonts w:ascii="Consolas" w:eastAsia="Times New Roman" w:hAnsi="Consolas" w:cs="Times New Roman"/>
+          <w:color w:val="C72E0F"/>
+          <w:sz w:val="20"/>
+          <w:szCs w:val="20"/>
+        </w:rPr>
+        <w:t>'features'</w:t>
+      </w:r>
+      <w:r>
+        <w:rPr>
+          <w:rFonts w:ascii="Consolas" w:eastAsia="Times New Roman" w:hAnsi="Consolas" w:cs="Times New Roman"/>
+          <w:color w:val="000000"/>
+          <w:sz w:val="20"/>
+          <w:szCs w:val="20"/>
+        </w:rPr>
+        <w:t>).toPandas()</w:t>
+      </w:r>
+    </w:p>
+    <w:p>
+      <w:pPr>
+        <w:shd w:val="clear" w:color="auto" w:fill="FAFAFA"/>
+        <w:spacing w:line="300" w:lineRule="atLeast"/>
+        <w:rPr>
+          <w:rFonts w:ascii="Consolas" w:eastAsia="Times New Roman" w:hAnsi="Consolas" w:cs="Times New Roman"/>
+          <w:color w:val="000000"/>
+          <w:sz w:val="20"/>
+          <w:szCs w:val="20"/>
+        </w:rPr>
+      </w:pPr>
+    </w:p>
+    <w:p>
+      <w:pPr>
+        <w:shd w:val="clear" w:color="auto" w:fill="FAFAFA"/>
+        <w:spacing w:line="300" w:lineRule="atLeast"/>
+        <w:rPr>
+          <w:rFonts w:ascii="Consolas" w:eastAsia="Times New Roman" w:hAnsi="Consolas" w:cs="Times New Roman"/>
+          <w:color w:val="000000"/>
+          <w:sz w:val="20"/>
+          <w:szCs w:val="20"/>
+        </w:rPr>
+      </w:pPr>
+      <w:r>
+        <w:rPr>
+          <w:rFonts w:ascii="Consolas" w:eastAsia="Times New Roman" w:hAnsi="Consolas" w:cs="Times New Roman"/>
+          <w:color w:val="000000"/>
+          <w:sz w:val="20"/>
+          <w:szCs w:val="20"/>
+        </w:rPr>
+        <w:t>correlation_matrix = data_view.corr()</w:t>
+      </w:r>
+    </w:p>
+    <w:p>
+      <w:pPr>
+        <w:shd w:val="clear" w:color="auto" w:fill="FAFAFA"/>
+        <w:spacing w:line="300" w:lineRule="atLeast"/>
+        <w:rPr>
+          <w:rFonts w:ascii="Consolas" w:eastAsia="Times New Roman" w:hAnsi="Consolas" w:cs="Times New Roman"/>
+          <w:color w:val="000000"/>
+          <w:sz w:val="20"/>
+          <w:szCs w:val="20"/>
+        </w:rPr>
+      </w:pPr>
+    </w:p>
+    <w:p>
+      <w:pPr>
+        <w:shd w:val="clear" w:color="auto" w:fill="FAFAFA"/>
+        <w:spacing w:line="300" w:lineRule="atLeast"/>
+        <w:rPr>
+          <w:rFonts w:ascii="Consolas" w:eastAsia="Times New Roman" w:hAnsi="Consolas" w:cs="Times New Roman"/>
+          <w:color w:val="000000"/>
+          <w:sz w:val="20"/>
+          <w:szCs w:val="20"/>
+        </w:rPr>
+      </w:pPr>
+      <w:r>
+        <w:rPr>
+          <w:rFonts w:ascii="Consolas" w:eastAsia="Times New Roman" w:hAnsi="Consolas" w:cs="Times New Roman"/>
+          <w:color w:val="000000"/>
+          <w:sz w:val="20"/>
+          <w:szCs w:val="20"/>
+        </w:rPr>
+        <w:t>plt.figure(figsize=(</w:t>
+      </w:r>
+      <w:r>
+        <w:rPr>
+          <w:rFonts w:ascii="Consolas" w:eastAsia="Times New Roman" w:hAnsi="Consolas" w:cs="Times New Roman"/>
+          <w:color w:val="098658"/>
+          <w:sz w:val="20"/>
+          <w:szCs w:val="20"/>
+        </w:rPr>
+        <w:t>10</w:t>
+      </w:r>
+      <w:r>
+        <w:rPr>
+          <w:rFonts w:ascii="Consolas" w:eastAsia="Times New Roman" w:hAnsi="Consolas" w:cs="Times New Roman"/>
+          <w:color w:val="000000"/>
+          <w:sz w:val="20"/>
+          <w:szCs w:val="20"/>
+        </w:rPr>
+        <w:t xml:space="preserve">, </w:t>
+      </w:r>
+      <w:r>
+        <w:rPr>
+          <w:rFonts w:ascii="Consolas" w:eastAsia="Times New Roman" w:hAnsi="Consolas" w:cs="Times New Roman"/>
+          <w:color w:val="098658"/>
+          <w:sz w:val="20"/>
+          <w:szCs w:val="20"/>
+        </w:rPr>
+        <w:t>8</w:t>
+      </w:r>
+      <w:r>
+        <w:rPr>
+          <w:rFonts w:ascii="Consolas" w:eastAsia="Times New Roman" w:hAnsi="Consolas" w:cs="Times New Roman"/>
+          <w:color w:val="000000"/>
+          <w:sz w:val="20"/>
+          <w:szCs w:val="20"/>
+        </w:rPr>
+        <w:t>))</w:t>
+      </w:r>
+    </w:p>
+    <w:p>
+      <w:pPr>
+        <w:shd w:val="clear" w:color="auto" w:fill="FAFAFA"/>
+        <w:spacing w:line="300" w:lineRule="atLeast"/>
+        <w:rPr>
+          <w:rFonts w:ascii="Consolas" w:eastAsia="Times New Roman" w:hAnsi="Consolas" w:cs="Times New Roman"/>
+          <w:color w:val="000000"/>
+          <w:sz w:val="20"/>
+          <w:szCs w:val="20"/>
+        </w:rPr>
+      </w:pPr>
+      <w:r>
+        <w:rPr>
+          <w:rFonts w:ascii="Consolas" w:eastAsia="Times New Roman" w:hAnsi="Consolas" w:cs="Times New Roman"/>
+          <w:color w:val="000000"/>
+          <w:sz w:val="20"/>
+          <w:szCs w:val="20"/>
+        </w:rPr>
+        <w:t>sns.heatmap(correlation_matrix, annot=</w:t>
+      </w:r>
+      <w:r>
+        <w:rPr>
+          <w:rFonts w:ascii="Consolas" w:eastAsia="Times New Roman" w:hAnsi="Consolas" w:cs="Times New Roman"/>
+          <w:color w:val="0000FF"/>
+          <w:sz w:val="20"/>
+          <w:szCs w:val="20"/>
+        </w:rPr>
+        <w:t>True</w:t>
+      </w:r>
+      <w:r>
+        <w:rPr>
+          <w:rFonts w:ascii="Consolas" w:eastAsia="Times New Roman" w:hAnsi="Consolas" w:cs="Times New Roman"/>
+          <w:color w:val="000000"/>
+          <w:sz w:val="20"/>
+          <w:szCs w:val="20"/>
+        </w:rPr>
+        <w:t>, cmap=</w:t>
+      </w:r>
+      <w:r>
+        <w:rPr>
+          <w:rFonts w:ascii="Consolas" w:eastAsia="Times New Roman" w:hAnsi="Consolas" w:cs="Times New Roman"/>
+          <w:color w:val="C72E0F"/>
+          <w:sz w:val="20"/>
+          <w:szCs w:val="20"/>
+        </w:rPr>
+        <w:t>'coolwarm'</w:t>
+      </w:r>
+      <w:r>
+        <w:rPr>
+          <w:rFonts w:ascii="Consolas" w:eastAsia="Times New Roman" w:hAnsi="Consolas" w:cs="Times New Roman"/>
+          <w:color w:val="000000"/>
+          <w:sz w:val="20"/>
+          <w:szCs w:val="20"/>
+        </w:rPr>
+        <w:t>, fmt=</w:t>
+      </w:r>
+      <w:r>
+        <w:rPr>
+          <w:rFonts w:ascii="Consolas" w:eastAsia="Times New Roman" w:hAnsi="Consolas" w:cs="Times New Roman"/>
+          <w:color w:val="C72E0F"/>
+          <w:sz w:val="20"/>
+          <w:szCs w:val="20"/>
+        </w:rPr>
+        <w:t>".2f"</w:t>
+      </w:r>
+      <w:r>
+        <w:rPr>
+          <w:rFonts w:ascii="Consolas" w:eastAsia="Times New Roman" w:hAnsi="Consolas" w:cs="Times New Roman"/>
+          <w:color w:val="000000"/>
+          <w:sz w:val="20"/>
+          <w:szCs w:val="20"/>
+        </w:rPr>
+        <w:t>)</w:t>
+      </w:r>
+    </w:p>
+    <w:p>
+      <w:pPr>
+        <w:shd w:val="clear" w:color="auto" w:fill="FAFAFA"/>
+        <w:spacing w:line="300" w:lineRule="atLeast"/>
+        <w:rPr>
+          <w:rFonts w:ascii="Consolas" w:eastAsia="Times New Roman" w:hAnsi="Consolas" w:cs="Times New Roman"/>
+          <w:color w:val="000000"/>
+          <w:sz w:val="20"/>
+          <w:szCs w:val="20"/>
+        </w:rPr>
+      </w:pPr>
+      <w:r>
+        <w:rPr>
+          <w:rFonts w:ascii="Consolas" w:eastAsia="Times New Roman" w:hAnsi="Consolas" w:cs="Times New Roman"/>
+          <w:color w:val="000000"/>
+          <w:sz w:val="20"/>
+          <w:szCs w:val="20"/>
+        </w:rPr>
+        <w:t>plt.title(</w:t>
+      </w:r>
+      <w:r>
+        <w:rPr>
+          <w:rFonts w:ascii="Consolas" w:eastAsia="Times New Roman" w:hAnsi="Consolas" w:cs="Times New Roman"/>
+          <w:color w:val="C72E0F"/>
+          <w:sz w:val="20"/>
+          <w:szCs w:val="20"/>
+        </w:rPr>
+        <w:t>"Ma trận tương quan"</w:t>
+      </w:r>
+      <w:r>
+        <w:rPr>
+          <w:rFonts w:ascii="Consolas" w:eastAsia="Times New Roman" w:hAnsi="Consolas" w:cs="Times New Roman"/>
+          <w:color w:val="000000"/>
+          <w:sz w:val="20"/>
+          <w:szCs w:val="20"/>
+        </w:rPr>
+        <w:t>)</w:t>
+      </w:r>
+    </w:p>
+    <w:p>
+      <w:pPr>
+        <w:shd w:val="clear" w:color="auto" w:fill="FAFAFA"/>
+        <w:spacing w:line="300" w:lineRule="atLeast"/>
+        <w:rPr>
+          <w:rFonts w:ascii="Consolas" w:eastAsia="Times New Roman" w:hAnsi="Consolas" w:cs="Times New Roman"/>
+          <w:color w:val="000000"/>
+          <w:sz w:val="20"/>
+          <w:szCs w:val="20"/>
+        </w:rPr>
+      </w:pPr>
+      <w:r>
+        <w:rPr>
+          <w:rFonts w:ascii="Consolas" w:eastAsia="Times New Roman" w:hAnsi="Consolas" w:cs="Times New Roman"/>
+          <w:color w:val="000000"/>
+          <w:sz w:val="20"/>
+          <w:szCs w:val="20"/>
+        </w:rPr>
+        <w:t>plt.xticks(rotation=</w:t>
+      </w:r>
+      <w:r>
+        <w:rPr>
+          <w:rFonts w:ascii="Consolas" w:eastAsia="Times New Roman" w:hAnsi="Consolas" w:cs="Times New Roman"/>
+          <w:color w:val="098658"/>
+          <w:sz w:val="20"/>
+          <w:szCs w:val="20"/>
+        </w:rPr>
+        <w:t>45</w:t>
+      </w:r>
+      <w:r>
+        <w:rPr>
+          <w:rFonts w:ascii="Consolas" w:eastAsia="Times New Roman" w:hAnsi="Consolas" w:cs="Times New Roman"/>
+          <w:color w:val="000000"/>
+          <w:sz w:val="20"/>
+          <w:szCs w:val="20"/>
+        </w:rPr>
+        <w:t>, ha=</w:t>
+      </w:r>
+      <w:r>
+        <w:rPr>
+          <w:rFonts w:ascii="Consolas" w:eastAsia="Times New Roman" w:hAnsi="Consolas" w:cs="Times New Roman"/>
+          <w:color w:val="C72E0F"/>
+          <w:sz w:val="20"/>
+          <w:szCs w:val="20"/>
+        </w:rPr>
+        <w:t>'right'</w:t>
+      </w:r>
+      <w:r>
+        <w:rPr>
+          <w:rFonts w:ascii="Consolas" w:eastAsia="Times New Roman" w:hAnsi="Consolas" w:cs="Times New Roman"/>
+          <w:color w:val="000000"/>
+          <w:sz w:val="20"/>
+          <w:szCs w:val="20"/>
+        </w:rPr>
+        <w:t>)</w:t>
+      </w:r>
+    </w:p>
+    <w:p>
+      <w:pPr>
+        <w:shd w:val="clear" w:color="auto" w:fill="FAFAFA"/>
+        <w:spacing w:line="300" w:lineRule="atLeast"/>
+        <w:rPr>
+          <w:rFonts w:ascii="Consolas" w:eastAsia="Times New Roman" w:hAnsi="Consolas" w:cs="Times New Roman"/>
+          <w:color w:val="000000"/>
+          <w:sz w:val="20"/>
+          <w:szCs w:val="20"/>
+        </w:rPr>
+      </w:pPr>
+      <w:r>
+        <w:rPr>
+          <w:rFonts w:ascii="Consolas" w:eastAsia="Times New Roman" w:hAnsi="Consolas" w:cs="Times New Roman"/>
+          <w:color w:val="000000"/>
+          <w:sz w:val="20"/>
+          <w:szCs w:val="20"/>
+        </w:rPr>
+        <w:t>plt.show()</w:t>
+      </w:r>
+    </w:p>
+    <w:p>
+      <w:pPr>
+        <w:spacing w:line="360" w:lineRule="auto"/>
+        <w:rPr>
+          <w:b/>
+          <w:bCs/>
+          <w:szCs w:val="28"/>
+        </w:rPr>
+      </w:pPr>
+    </w:p>
+    <w:p>
+      <w:pPr>
+        <w:spacing w:line="360" w:lineRule="auto"/>
+        <w:rPr>
+          <w:b/>
+          <w:bCs/>
+          <w:szCs w:val="28"/>
+        </w:rPr>
+      </w:pPr>
+      <w:r>
+        <w:rPr>
+          <w:b/>
+          <w:bCs/>
+          <w:noProof/>
+          <w:szCs w:val="28"/>
+        </w:rPr>
+        <w:lastRenderedPageBreak/>
+        <w:drawing>
+          <wp:inline distT="0" distB="0" distL="0" distR="0" wp14:anchorId="7492CCEA" wp14:editId="07AE47D8">
+            <wp:extent cx="6211167" cy="5210902"/>
+            <wp:effectExtent l="19050" t="19050" r="18415" b="27940"/>
+            <wp:docPr id="18" name="Picture 18"/>
+            <wp:cNvGraphicFramePr>
+              <a:graphicFrameLocks xmlns:a="http://schemas.openxmlformats.org/drawingml/2006/main" noChangeAspect="1"/>
+            </wp:cNvGraphicFramePr>
+            <a:graphic xmlns:a="http://schemas.openxmlformats.org/drawingml/2006/main">
+              <a:graphicData uri="http://schemas.openxmlformats.org/drawingml/2006/picture">
+                <pic:pic xmlns:pic="http://schemas.openxmlformats.org/drawingml/2006/picture">
+                  <pic:nvPicPr>
+                    <pic:cNvPr id="1" name=""/>
+                    <pic:cNvPicPr/>
+                  </pic:nvPicPr>
+                  <pic:blipFill>
+                    <a:blip r:embed="rId24"/>
+                    <a:stretch>
+                      <a:fillRect/>
+                    </a:stretch>
+                  </pic:blipFill>
+                  <pic:spPr>
+                    <a:xfrm>
+                      <a:off x="0" y="0"/>
+                      <a:ext cx="6211167" cy="5210902"/>
+                    </a:xfrm>
+                    <a:prstGeom prst="rect">
+                      <a:avLst/>
+                    </a:prstGeom>
+                    <a:ln w="3175" cap="sq">
+                      <a:solidFill>
+                        <a:srgbClr val="000000"/>
+                      </a:solidFill>
+                      <a:miter lim="800000"/>
+                    </a:ln>
+                    <a:effectLst/>
+                  </pic:spPr>
+                </pic:pic>
+              </a:graphicData>
+            </a:graphic>
+          </wp:inline>
+        </w:drawing>
+      </w:r>
+    </w:p>
+    <w:p>
+      <w:pPr>
+        <w:spacing w:line="360" w:lineRule="auto"/>
+        <w:rPr>
+          <w:b/>
+          <w:bCs/>
+          <w:szCs w:val="28"/>
+        </w:rPr>
+      </w:pPr>
+    </w:p>
+    <w:p>
+      <w:pPr>
+        <w:pStyle w:val="NormalWeb"/>
+        <w:shd w:val="clear" w:color="auto" w:fill="FFFFFF"/>
+        <w:spacing w:before="0" w:beforeAutospacing="0" w:after="0" w:afterAutospacing="0"/>
+        <w:rPr>
+          <w:sz w:val="28"/>
+          <w:szCs w:val="28"/>
+        </w:rPr>
+      </w:pPr>
+      <w:r>
+        <w:rPr>
+          <w:b/>
+          <w:bCs/>
+          <w:szCs w:val="28"/>
+        </w:rPr>
+        <w:sym w:font="Wingdings" w:char="F0E0"/>
+      </w:r>
+      <w:r>
+        <w:rPr>
+          <w:b/>
+          <w:bCs/>
+          <w:szCs w:val="28"/>
+        </w:rPr>
+        <w:t xml:space="preserve"> </w:t>
+      </w:r>
+      <w:r>
+        <w:rPr>
+          <w:szCs w:val="28"/>
+        </w:rPr>
+        <w:t xml:space="preserve"> </w:t>
+      </w:r>
+      <w:r>
+        <w:rPr>
+          <w:sz w:val="28"/>
+          <w:szCs w:val="28"/>
+        </w:rPr>
+        <w:t>Từ ma trận trên có thể chọn những cột tương quan mạnh với cột Exited như sau:</w:t>
+      </w:r>
+    </w:p>
+    <w:p>
+      <w:pPr>
+        <w:shd w:val="clear" w:color="auto" w:fill="FFFFFF"/>
+        <w:spacing w:before="100" w:beforeAutospacing="1" w:after="100" w:afterAutospacing="1" w:line="240" w:lineRule="auto"/>
+        <w:ind w:left="375"/>
+        <w:rPr>
+          <w:rFonts w:eastAsia="Times New Roman" w:cs="Times New Roman"/>
+          <w:szCs w:val="28"/>
+        </w:rPr>
+      </w:pPr>
+      <w:r>
+        <w:rPr>
+          <w:rFonts w:eastAsia="Times New Roman" w:cs="Times New Roman"/>
+          <w:szCs w:val="28"/>
+        </w:rPr>
+        <w:t>Age, Balance, IsActiveMember, Gender</w:t>
+      </w:r>
+    </w:p>
+    <w:p>
+      <w:pPr>
+        <w:shd w:val="clear" w:color="auto" w:fill="FFFFFF"/>
+        <w:spacing w:before="100" w:beforeAutospacing="1" w:after="100" w:afterAutospacing="1" w:line="240" w:lineRule="auto"/>
+        <w:ind w:left="375"/>
+        <w:rPr>
+          <w:rFonts w:eastAsia="Times New Roman" w:cs="Times New Roman"/>
+          <w:szCs w:val="28"/>
+        </w:rPr>
+      </w:pPr>
+    </w:p>
+    <w:p>
+      <w:pPr>
+        <w:shd w:val="clear" w:color="auto" w:fill="FFFFFF"/>
+        <w:spacing w:before="100" w:beforeAutospacing="1" w:after="100" w:afterAutospacing="1" w:line="240" w:lineRule="auto"/>
+        <w:rPr>
+          <w:rFonts w:eastAsia="Times New Roman" w:cs="Times New Roman"/>
+          <w:b/>
+          <w:bCs/>
+          <w:szCs w:val="28"/>
+        </w:rPr>
+      </w:pPr>
+      <w:r>
+        <w:rPr>
+          <w:rFonts w:eastAsia="Times New Roman" w:cs="Times New Roman"/>
+          <w:b/>
+          <w:bCs/>
+          <w:szCs w:val="28"/>
+        </w:rPr>
+        <w:t>Xây dựng mô hình</w:t>
+      </w:r>
+    </w:p>
+    <w:p>
+      <w:pPr>
+        <w:shd w:val="clear" w:color="auto" w:fill="FAFAFA"/>
+        <w:spacing w:line="300" w:lineRule="atLeast"/>
+        <w:rPr>
+          <w:rFonts w:ascii="Consolas" w:eastAsia="Times New Roman" w:hAnsi="Consolas" w:cs="Times New Roman"/>
+          <w:color w:val="000000"/>
+          <w:sz w:val="20"/>
+          <w:szCs w:val="20"/>
+        </w:rPr>
+      </w:pPr>
+      <w:r>
+        <w:rPr>
+          <w:rFonts w:ascii="Consolas" w:eastAsia="Times New Roman" w:hAnsi="Consolas" w:cs="Times New Roman"/>
+          <w:color w:val="000000"/>
+          <w:sz w:val="20"/>
+          <w:szCs w:val="20"/>
+        </w:rPr>
+        <w:t>df_sec = data.select(</w:t>
+      </w:r>
+      <w:r>
+        <w:rPr>
+          <w:rFonts w:ascii="Consolas" w:eastAsia="Times New Roman" w:hAnsi="Consolas" w:cs="Times New Roman"/>
+          <w:color w:val="C72E0F"/>
+          <w:sz w:val="20"/>
+          <w:szCs w:val="20"/>
+        </w:rPr>
+        <w:t>'Age'</w:t>
+      </w:r>
+      <w:r>
+        <w:rPr>
+          <w:rFonts w:ascii="Consolas" w:eastAsia="Times New Roman" w:hAnsi="Consolas" w:cs="Times New Roman"/>
+          <w:color w:val="000000"/>
+          <w:sz w:val="20"/>
+          <w:szCs w:val="20"/>
+        </w:rPr>
+        <w:t xml:space="preserve">, </w:t>
+      </w:r>
+      <w:r>
+        <w:rPr>
+          <w:rFonts w:ascii="Consolas" w:eastAsia="Times New Roman" w:hAnsi="Consolas" w:cs="Times New Roman"/>
+          <w:color w:val="C72E0F"/>
+          <w:sz w:val="20"/>
+          <w:szCs w:val="20"/>
+        </w:rPr>
+        <w:t>'Balance'</w:t>
+      </w:r>
+      <w:r>
+        <w:rPr>
+          <w:rFonts w:ascii="Consolas" w:eastAsia="Times New Roman" w:hAnsi="Consolas" w:cs="Times New Roman"/>
+          <w:color w:val="000000"/>
+          <w:sz w:val="20"/>
+          <w:szCs w:val="20"/>
+        </w:rPr>
+        <w:t xml:space="preserve">, </w:t>
+      </w:r>
+      <w:r>
+        <w:rPr>
+          <w:rFonts w:ascii="Consolas" w:eastAsia="Times New Roman" w:hAnsi="Consolas" w:cs="Times New Roman"/>
+          <w:color w:val="C72E0F"/>
+          <w:sz w:val="20"/>
+          <w:szCs w:val="20"/>
+        </w:rPr>
+        <w:t>'IsActiveMember'</w:t>
+      </w:r>
+      <w:r>
+        <w:rPr>
+          <w:rFonts w:ascii="Consolas" w:eastAsia="Times New Roman" w:hAnsi="Consolas" w:cs="Times New Roman"/>
+          <w:color w:val="000000"/>
+          <w:sz w:val="20"/>
+          <w:szCs w:val="20"/>
+        </w:rPr>
+        <w:t xml:space="preserve">, </w:t>
+      </w:r>
+      <w:r>
+        <w:rPr>
+          <w:rFonts w:ascii="Consolas" w:eastAsia="Times New Roman" w:hAnsi="Consolas" w:cs="Times New Roman"/>
+          <w:color w:val="C72E0F"/>
+          <w:sz w:val="20"/>
+          <w:szCs w:val="20"/>
+        </w:rPr>
+        <w:t>'Gender_index'</w:t>
+      </w:r>
+      <w:r>
+        <w:rPr>
+          <w:rFonts w:ascii="Consolas" w:eastAsia="Times New Roman" w:hAnsi="Consolas" w:cs="Times New Roman"/>
+          <w:color w:val="000000"/>
+          <w:sz w:val="20"/>
+          <w:szCs w:val="20"/>
+        </w:rPr>
+        <w:t xml:space="preserve">, </w:t>
+      </w:r>
+      <w:r>
+        <w:rPr>
+          <w:rFonts w:ascii="Consolas" w:eastAsia="Times New Roman" w:hAnsi="Consolas" w:cs="Times New Roman"/>
+          <w:color w:val="C72E0F"/>
+          <w:sz w:val="20"/>
+          <w:szCs w:val="20"/>
+        </w:rPr>
+        <w:t>'Exited'</w:t>
+      </w:r>
+      <w:r>
+        <w:rPr>
+          <w:rFonts w:ascii="Consolas" w:eastAsia="Times New Roman" w:hAnsi="Consolas" w:cs="Times New Roman"/>
+          <w:color w:val="000000"/>
+          <w:sz w:val="20"/>
+          <w:szCs w:val="20"/>
+        </w:rPr>
+        <w:t>)</w:t>
+      </w:r>
+    </w:p>
+    <w:p>
+      <w:pPr>
+        <w:shd w:val="clear" w:color="auto" w:fill="FAFAFA"/>
+        <w:spacing w:line="300" w:lineRule="atLeast"/>
+        <w:rPr>
+          <w:rFonts w:ascii="Consolas" w:eastAsia="Times New Roman" w:hAnsi="Consolas" w:cs="Times New Roman"/>
+          <w:color w:val="000000"/>
+          <w:sz w:val="20"/>
+          <w:szCs w:val="20"/>
+        </w:rPr>
+      </w:pPr>
+      <w:r>
+        <w:rPr>
+          <w:rFonts w:ascii="Consolas" w:eastAsia="Times New Roman" w:hAnsi="Consolas" w:cs="Times New Roman"/>
+          <w:color w:val="000000"/>
+          <w:sz w:val="20"/>
+          <w:szCs w:val="20"/>
+        </w:rPr>
+        <w:t>df_sec.show()</w:t>
+      </w:r>
+    </w:p>
+    <w:p>
+      <w:pPr>
+        <w:shd w:val="clear" w:color="auto" w:fill="FAFAFA"/>
+        <w:spacing w:line="300" w:lineRule="atLeast"/>
+        <w:rPr>
+          <w:rFonts w:ascii="Consolas" w:eastAsia="Times New Roman" w:hAnsi="Consolas" w:cs="Times New Roman"/>
+          <w:color w:val="000000"/>
+          <w:sz w:val="20"/>
+          <w:szCs w:val="20"/>
+        </w:rPr>
+      </w:pPr>
+    </w:p>
+    <w:p>
+      <w:pPr>
+        <w:shd w:val="clear" w:color="auto" w:fill="FAFAFA"/>
+        <w:spacing w:line="300" w:lineRule="atLeast"/>
+        <w:rPr>
+          <w:rFonts w:ascii="Consolas" w:eastAsia="Times New Roman" w:hAnsi="Consolas" w:cs="Times New Roman"/>
+          <w:color w:val="000000"/>
+          <w:sz w:val="20"/>
+          <w:szCs w:val="20"/>
+        </w:rPr>
+      </w:pPr>
+      <w:r>
+        <w:rPr>
+          <w:rFonts w:ascii="Consolas" w:eastAsia="Times New Roman" w:hAnsi="Consolas" w:cs="Times New Roman"/>
+          <w:color w:val="000000"/>
+          <w:sz w:val="20"/>
+          <w:szCs w:val="20"/>
+        </w:rPr>
+        <w:t>assembler_sec = VectorAssembler(inputCols=[</w:t>
+      </w:r>
+      <w:r>
+        <w:rPr>
+          <w:rFonts w:ascii="Consolas" w:eastAsia="Times New Roman" w:hAnsi="Consolas" w:cs="Times New Roman"/>
+          <w:color w:val="C72E0F"/>
+          <w:sz w:val="20"/>
+          <w:szCs w:val="20"/>
+        </w:rPr>
+        <w:t>'Age'</w:t>
+      </w:r>
+      <w:r>
+        <w:rPr>
+          <w:rFonts w:ascii="Consolas" w:eastAsia="Times New Roman" w:hAnsi="Consolas" w:cs="Times New Roman"/>
+          <w:color w:val="000000"/>
+          <w:sz w:val="20"/>
+          <w:szCs w:val="20"/>
+        </w:rPr>
+        <w:t xml:space="preserve">, </w:t>
+      </w:r>
+      <w:r>
+        <w:rPr>
+          <w:rFonts w:ascii="Consolas" w:eastAsia="Times New Roman" w:hAnsi="Consolas" w:cs="Times New Roman"/>
+          <w:color w:val="C72E0F"/>
+          <w:sz w:val="20"/>
+          <w:szCs w:val="20"/>
+        </w:rPr>
+        <w:t>'Balance'</w:t>
+      </w:r>
+      <w:r>
+        <w:rPr>
+          <w:rFonts w:ascii="Consolas" w:eastAsia="Times New Roman" w:hAnsi="Consolas" w:cs="Times New Roman"/>
+          <w:color w:val="000000"/>
+          <w:sz w:val="20"/>
+          <w:szCs w:val="20"/>
+        </w:rPr>
+        <w:t xml:space="preserve">, </w:t>
+      </w:r>
+      <w:r>
+        <w:rPr>
+          <w:rFonts w:ascii="Consolas" w:eastAsia="Times New Roman" w:hAnsi="Consolas" w:cs="Times New Roman"/>
+          <w:color w:val="C72E0F"/>
+          <w:sz w:val="20"/>
+          <w:szCs w:val="20"/>
+        </w:rPr>
+        <w:t>'IsActiveMember'</w:t>
+      </w:r>
+      <w:r>
+        <w:rPr>
+          <w:rFonts w:ascii="Consolas" w:eastAsia="Times New Roman" w:hAnsi="Consolas" w:cs="Times New Roman"/>
+          <w:color w:val="000000"/>
+          <w:sz w:val="20"/>
+          <w:szCs w:val="20"/>
+        </w:rPr>
+        <w:t xml:space="preserve">, </w:t>
+      </w:r>
+      <w:r>
+        <w:rPr>
+          <w:rFonts w:ascii="Consolas" w:eastAsia="Times New Roman" w:hAnsi="Consolas" w:cs="Times New Roman"/>
+          <w:color w:val="C72E0F"/>
+          <w:sz w:val="20"/>
+          <w:szCs w:val="20"/>
+        </w:rPr>
+        <w:t>'Gender_index'</w:t>
+      </w:r>
+      <w:r>
+        <w:rPr>
+          <w:rFonts w:ascii="Consolas" w:eastAsia="Times New Roman" w:hAnsi="Consolas" w:cs="Times New Roman"/>
+          <w:color w:val="000000"/>
+          <w:sz w:val="20"/>
+          <w:szCs w:val="20"/>
+        </w:rPr>
+        <w:t>], outputCol=</w:t>
+      </w:r>
+      <w:r>
+        <w:rPr>
+          <w:rFonts w:ascii="Consolas" w:eastAsia="Times New Roman" w:hAnsi="Consolas" w:cs="Times New Roman"/>
+          <w:color w:val="C72E0F"/>
+          <w:sz w:val="20"/>
+          <w:szCs w:val="20"/>
+        </w:rPr>
+        <w:t>'Features'</w:t>
+      </w:r>
+      <w:r>
+        <w:rPr>
+          <w:rFonts w:ascii="Consolas" w:eastAsia="Times New Roman" w:hAnsi="Consolas" w:cs="Times New Roman"/>
+          <w:color w:val="000000"/>
+          <w:sz w:val="20"/>
+          <w:szCs w:val="20"/>
+        </w:rPr>
+        <w:t>)</w:t>
+      </w:r>
+    </w:p>
+    <w:p>
+      <w:pPr>
+        <w:shd w:val="clear" w:color="auto" w:fill="FAFAFA"/>
+        <w:spacing w:line="300" w:lineRule="atLeast"/>
+        <w:rPr>
+          <w:rFonts w:ascii="Consolas" w:eastAsia="Times New Roman" w:hAnsi="Consolas" w:cs="Times New Roman"/>
+          <w:color w:val="000000"/>
+          <w:sz w:val="20"/>
+          <w:szCs w:val="20"/>
+        </w:rPr>
+      </w:pPr>
+    </w:p>
+    <w:p>
+      <w:pPr>
+        <w:shd w:val="clear" w:color="auto" w:fill="FAFAFA"/>
+        <w:spacing w:line="300" w:lineRule="atLeast"/>
+        <w:rPr>
+          <w:rFonts w:ascii="Consolas" w:eastAsia="Times New Roman" w:hAnsi="Consolas" w:cs="Times New Roman"/>
+          <w:color w:val="000000"/>
+          <w:sz w:val="20"/>
+          <w:szCs w:val="20"/>
+        </w:rPr>
+      </w:pPr>
+      <w:r>
+        <w:rPr>
+          <w:rFonts w:ascii="Consolas" w:eastAsia="Times New Roman" w:hAnsi="Consolas" w:cs="Times New Roman"/>
+          <w:color w:val="000000"/>
+          <w:sz w:val="20"/>
+          <w:szCs w:val="20"/>
+        </w:rPr>
+        <w:t>df_asembler_sec = assembler_sec.transform(df_sec)</w:t>
+      </w:r>
+    </w:p>
+    <w:p>
+      <w:pPr>
+        <w:shd w:val="clear" w:color="auto" w:fill="FAFAFA"/>
+        <w:spacing w:line="300" w:lineRule="atLeast"/>
+        <w:rPr>
+          <w:rFonts w:ascii="Consolas" w:eastAsia="Times New Roman" w:hAnsi="Consolas" w:cs="Times New Roman"/>
+          <w:color w:val="000000"/>
+          <w:sz w:val="20"/>
+          <w:szCs w:val="20"/>
+        </w:rPr>
+      </w:pPr>
+    </w:p>
+    <w:p>
+      <w:pPr>
+        <w:shd w:val="clear" w:color="auto" w:fill="FAFAFA"/>
+        <w:spacing w:line="300" w:lineRule="atLeast"/>
+        <w:rPr>
+          <w:rFonts w:ascii="Consolas" w:eastAsia="Times New Roman" w:hAnsi="Consolas" w:cs="Times New Roman"/>
+          <w:color w:val="000000"/>
+          <w:sz w:val="20"/>
+          <w:szCs w:val="20"/>
+        </w:rPr>
+      </w:pPr>
+      <w:r>
+        <w:rPr>
+          <w:rFonts w:ascii="Consolas" w:eastAsia="Times New Roman" w:hAnsi="Consolas" w:cs="Times New Roman"/>
+          <w:color w:val="000000"/>
+          <w:sz w:val="20"/>
+          <w:szCs w:val="20"/>
+        </w:rPr>
+        <w:lastRenderedPageBreak/>
+        <w:t>lr_sec = LogisticRegression(featuresCol=</w:t>
+      </w:r>
+      <w:r>
+        <w:rPr>
+          <w:rFonts w:ascii="Consolas" w:eastAsia="Times New Roman" w:hAnsi="Consolas" w:cs="Times New Roman"/>
+          <w:color w:val="C72E0F"/>
+          <w:sz w:val="20"/>
+          <w:szCs w:val="20"/>
+        </w:rPr>
+        <w:t>'Features'</w:t>
+      </w:r>
+      <w:r>
+        <w:rPr>
+          <w:rFonts w:ascii="Consolas" w:eastAsia="Times New Roman" w:hAnsi="Consolas" w:cs="Times New Roman"/>
+          <w:color w:val="000000"/>
+          <w:sz w:val="20"/>
+          <w:szCs w:val="20"/>
+        </w:rPr>
+        <w:t>, labelCol=</w:t>
+      </w:r>
+      <w:r>
+        <w:rPr>
+          <w:rFonts w:ascii="Consolas" w:eastAsia="Times New Roman" w:hAnsi="Consolas" w:cs="Times New Roman"/>
+          <w:color w:val="C72E0F"/>
+          <w:sz w:val="20"/>
+          <w:szCs w:val="20"/>
+        </w:rPr>
+        <w:t>'Exited'</w:t>
+      </w:r>
+      <w:r>
+        <w:rPr>
+          <w:rFonts w:ascii="Consolas" w:eastAsia="Times New Roman" w:hAnsi="Consolas" w:cs="Times New Roman"/>
+          <w:color w:val="000000"/>
+          <w:sz w:val="20"/>
+          <w:szCs w:val="20"/>
+        </w:rPr>
+        <w:t>)</w:t>
+      </w:r>
+    </w:p>
+    <w:p>
+      <w:pPr>
+        <w:shd w:val="clear" w:color="auto" w:fill="FAFAFA"/>
+        <w:spacing w:line="300" w:lineRule="atLeast"/>
+        <w:rPr>
+          <w:rFonts w:ascii="Consolas" w:eastAsia="Times New Roman" w:hAnsi="Consolas" w:cs="Times New Roman"/>
+          <w:color w:val="000000"/>
+          <w:sz w:val="20"/>
+          <w:szCs w:val="20"/>
+        </w:rPr>
+      </w:pPr>
+    </w:p>
+    <w:p>
+      <w:pPr>
+        <w:shd w:val="clear" w:color="auto" w:fill="FAFAFA"/>
+        <w:spacing w:line="300" w:lineRule="atLeast"/>
+        <w:rPr>
+          <w:rFonts w:ascii="Consolas" w:eastAsia="Times New Roman" w:hAnsi="Consolas" w:cs="Times New Roman"/>
+          <w:color w:val="000000"/>
+          <w:sz w:val="20"/>
+          <w:szCs w:val="20"/>
+        </w:rPr>
+      </w:pPr>
+      <w:r>
+        <w:rPr>
+          <w:rFonts w:ascii="Consolas" w:eastAsia="Times New Roman" w:hAnsi="Consolas" w:cs="Times New Roman"/>
+          <w:color w:val="000000"/>
+          <w:sz w:val="20"/>
+          <w:szCs w:val="20"/>
+        </w:rPr>
+        <w:t>data_train_sec, data_test_sec = df_asembler_sec.randomSplit([</w:t>
+      </w:r>
+      <w:r>
+        <w:rPr>
+          <w:rFonts w:ascii="Consolas" w:eastAsia="Times New Roman" w:hAnsi="Consolas" w:cs="Times New Roman"/>
+          <w:color w:val="098658"/>
+          <w:sz w:val="20"/>
+          <w:szCs w:val="20"/>
+        </w:rPr>
+        <w:t>0.7</w:t>
+      </w:r>
+      <w:r>
+        <w:rPr>
+          <w:rFonts w:ascii="Consolas" w:eastAsia="Times New Roman" w:hAnsi="Consolas" w:cs="Times New Roman"/>
+          <w:color w:val="000000"/>
+          <w:sz w:val="20"/>
+          <w:szCs w:val="20"/>
+        </w:rPr>
+        <w:t xml:space="preserve">, </w:t>
+      </w:r>
+      <w:r>
+        <w:rPr>
+          <w:rFonts w:ascii="Consolas" w:eastAsia="Times New Roman" w:hAnsi="Consolas" w:cs="Times New Roman"/>
+          <w:color w:val="098658"/>
+          <w:sz w:val="20"/>
+          <w:szCs w:val="20"/>
+        </w:rPr>
+        <w:t>0.3</w:t>
+      </w:r>
+      <w:r>
+        <w:rPr>
+          <w:rFonts w:ascii="Consolas" w:eastAsia="Times New Roman" w:hAnsi="Consolas" w:cs="Times New Roman"/>
+          <w:color w:val="000000"/>
+          <w:sz w:val="20"/>
+          <w:szCs w:val="20"/>
+        </w:rPr>
+        <w:t>], seed=</w:t>
+      </w:r>
+      <w:r>
+        <w:rPr>
+          <w:rFonts w:ascii="Consolas" w:eastAsia="Times New Roman" w:hAnsi="Consolas" w:cs="Times New Roman"/>
+          <w:color w:val="098658"/>
+          <w:sz w:val="20"/>
+          <w:szCs w:val="20"/>
+        </w:rPr>
+        <w:t>666</w:t>
+      </w:r>
+      <w:r>
+        <w:rPr>
+          <w:rFonts w:ascii="Consolas" w:eastAsia="Times New Roman" w:hAnsi="Consolas" w:cs="Times New Roman"/>
+          <w:color w:val="000000"/>
+          <w:sz w:val="20"/>
+          <w:szCs w:val="20"/>
+        </w:rPr>
+        <w:t>)</w:t>
+      </w:r>
+    </w:p>
+    <w:p>
+      <w:pPr>
+        <w:shd w:val="clear" w:color="auto" w:fill="FAFAFA"/>
+        <w:spacing w:line="300" w:lineRule="atLeast"/>
+        <w:rPr>
+          <w:rFonts w:ascii="Consolas" w:eastAsia="Times New Roman" w:hAnsi="Consolas" w:cs="Times New Roman"/>
+          <w:color w:val="000000"/>
+          <w:sz w:val="20"/>
+          <w:szCs w:val="20"/>
+        </w:rPr>
+      </w:pPr>
+    </w:p>
+    <w:p>
+      <w:pPr>
+        <w:shd w:val="clear" w:color="auto" w:fill="FAFAFA"/>
+        <w:spacing w:line="300" w:lineRule="atLeast"/>
+        <w:rPr>
+          <w:rFonts w:ascii="Consolas" w:eastAsia="Times New Roman" w:hAnsi="Consolas" w:cs="Times New Roman"/>
+          <w:color w:val="000000"/>
+          <w:sz w:val="20"/>
+          <w:szCs w:val="20"/>
+        </w:rPr>
+      </w:pPr>
+      <w:r>
+        <w:rPr>
+          <w:rFonts w:ascii="Consolas" w:eastAsia="Times New Roman" w:hAnsi="Consolas" w:cs="Times New Roman"/>
+          <w:color w:val="000000"/>
+          <w:sz w:val="20"/>
+          <w:szCs w:val="20"/>
+        </w:rPr>
+        <w:t>model_sec = lr_sec.fit(data_train_sec)</w:t>
+      </w:r>
+    </w:p>
+    <w:p>
+      <w:pPr>
+        <w:shd w:val="clear" w:color="auto" w:fill="FFFFFF"/>
+        <w:spacing w:before="100" w:beforeAutospacing="1" w:after="100" w:afterAutospacing="1" w:line="240" w:lineRule="auto"/>
+        <w:rPr>
+          <w:rFonts w:eastAsia="Times New Roman" w:cs="Times New Roman"/>
+          <w:b/>
+          <w:bCs/>
+          <w:szCs w:val="28"/>
+        </w:rPr>
+      </w:pPr>
+      <w:r>
+        <w:rPr>
+          <w:rFonts w:eastAsia="Times New Roman" w:cs="Times New Roman"/>
+          <w:b/>
+          <w:bCs/>
+          <w:szCs w:val="28"/>
+        </w:rPr>
+        <w:t>Dùng mô hình để dự đoán</w:t>
+      </w:r>
+    </w:p>
+    <w:p>
+      <w:pPr>
+        <w:shd w:val="clear" w:color="auto" w:fill="FAFAFA"/>
+        <w:spacing w:line="300" w:lineRule="atLeast"/>
+        <w:rPr>
+          <w:rFonts w:ascii="Consolas" w:eastAsia="Times New Roman" w:hAnsi="Consolas" w:cs="Times New Roman"/>
+          <w:color w:val="000000"/>
+          <w:sz w:val="20"/>
+          <w:szCs w:val="20"/>
+        </w:rPr>
+      </w:pPr>
+      <w:r>
+        <w:rPr>
+          <w:rFonts w:ascii="Consolas" w:eastAsia="Times New Roman" w:hAnsi="Consolas" w:cs="Times New Roman"/>
+          <w:color w:val="000000"/>
+          <w:sz w:val="20"/>
+          <w:szCs w:val="20"/>
+        </w:rPr>
+        <w:t>test_model_sec = model_sec.transform(data_test_sec)</w:t>
+      </w:r>
+    </w:p>
+    <w:p>
+      <w:pPr>
+        <w:shd w:val="clear" w:color="auto" w:fill="FFFFFF"/>
+        <w:spacing w:before="100" w:beforeAutospacing="1" w:after="100" w:afterAutospacing="1" w:line="240" w:lineRule="auto"/>
+        <w:rPr>
+          <w:rFonts w:eastAsia="Times New Roman" w:cs="Times New Roman"/>
+          <w:b/>
+          <w:bCs/>
+          <w:szCs w:val="28"/>
+        </w:rPr>
+      </w:pPr>
+      <w:r>
+        <w:rPr>
+          <w:rFonts w:eastAsia="Times New Roman" w:cs="Times New Roman"/>
+          <w:b/>
+          <w:bCs/>
+          <w:szCs w:val="28"/>
+        </w:rPr>
+        <w:t>Đánh giá mô hình</w:t>
+      </w:r>
+    </w:p>
+    <w:p>
+      <w:pPr>
+        <w:shd w:val="clear" w:color="auto" w:fill="FAFAFA"/>
+        <w:spacing w:line="300" w:lineRule="atLeast"/>
+        <w:rPr>
+          <w:rFonts w:ascii="Consolas" w:eastAsia="Times New Roman" w:hAnsi="Consolas" w:cs="Times New Roman"/>
+          <w:color w:val="000000"/>
+          <w:sz w:val="20"/>
+          <w:szCs w:val="20"/>
+        </w:rPr>
+      </w:pPr>
+      <w:r>
+        <w:rPr>
+          <w:rFonts w:ascii="Consolas" w:eastAsia="Times New Roman" w:hAnsi="Consolas" w:cs="Times New Roman"/>
+          <w:color w:val="000000"/>
+          <w:sz w:val="20"/>
+          <w:szCs w:val="20"/>
+        </w:rPr>
+        <w:t>accuracy = evaluator.evaluate(test_model_sec)</w:t>
+      </w:r>
+    </w:p>
+    <w:p>
+      <w:pPr>
+        <w:shd w:val="clear" w:color="auto" w:fill="FAFAFA"/>
+        <w:spacing w:line="300" w:lineRule="atLeast"/>
+        <w:rPr>
+          <w:rFonts w:ascii="Consolas" w:eastAsia="Times New Roman" w:hAnsi="Consolas" w:cs="Times New Roman"/>
+          <w:color w:val="000000"/>
+          <w:sz w:val="20"/>
+          <w:szCs w:val="20"/>
+        </w:rPr>
+      </w:pPr>
+    </w:p>
+    <w:p>
+      <w:pPr>
+        <w:shd w:val="clear" w:color="auto" w:fill="FAFAFA"/>
+        <w:spacing w:line="300" w:lineRule="atLeast"/>
+        <w:rPr>
+          <w:rFonts w:ascii="Consolas" w:eastAsia="Times New Roman" w:hAnsi="Consolas" w:cs="Times New Roman"/>
+          <w:color w:val="000000"/>
+          <w:sz w:val="20"/>
+          <w:szCs w:val="20"/>
+        </w:rPr>
+      </w:pPr>
+      <w:r>
+        <w:rPr>
+          <w:rFonts w:ascii="Consolas" w:eastAsia="Times New Roman" w:hAnsi="Consolas" w:cs="Times New Roman"/>
+          <w:color w:val="0000FF"/>
+          <w:sz w:val="20"/>
+          <w:szCs w:val="20"/>
+        </w:rPr>
+        <w:t>print</w:t>
+      </w:r>
+      <w:r>
+        <w:rPr>
+          <w:rFonts w:ascii="Consolas" w:eastAsia="Times New Roman" w:hAnsi="Consolas" w:cs="Times New Roman"/>
+          <w:color w:val="000000"/>
+          <w:sz w:val="20"/>
+          <w:szCs w:val="20"/>
+        </w:rPr>
+        <w:t>(</w:t>
+      </w:r>
+      <w:r>
+        <w:rPr>
+          <w:rFonts w:ascii="Consolas" w:eastAsia="Times New Roman" w:hAnsi="Consolas" w:cs="Times New Roman"/>
+          <w:color w:val="C72E0F"/>
+          <w:sz w:val="20"/>
+          <w:szCs w:val="20"/>
+        </w:rPr>
+        <w:t>'Độ chính xác của mô hình: '</w:t>
+      </w:r>
+      <w:r>
+        <w:rPr>
+          <w:rFonts w:ascii="Consolas" w:eastAsia="Times New Roman" w:hAnsi="Consolas" w:cs="Times New Roman"/>
+          <w:color w:val="000000"/>
+          <w:sz w:val="20"/>
+          <w:szCs w:val="20"/>
+        </w:rPr>
+        <w:t>, accuracy)</w:t>
+      </w:r>
+    </w:p>
+    <w:p>
+      <w:pPr>
+        <w:shd w:val="clear" w:color="auto" w:fill="FFFFFF"/>
+        <w:spacing w:before="100" w:beforeAutospacing="1" w:after="100" w:afterAutospacing="1" w:line="240" w:lineRule="auto"/>
+        <w:rPr>
+          <w:rFonts w:eastAsia="Times New Roman" w:cs="Times New Roman"/>
+          <w:b/>
+          <w:bCs/>
+          <w:szCs w:val="28"/>
+        </w:rPr>
+      </w:pPr>
+      <w:r>
+        <w:rPr>
+          <w:rFonts w:eastAsia="Times New Roman" w:cs="Times New Roman"/>
+          <w:b/>
+          <w:bCs/>
+          <w:noProof/>
+          <w:szCs w:val="28"/>
+        </w:rPr>
+        <w:drawing>
+          <wp:inline distT="0" distB="0" distL="0" distR="0" wp14:anchorId="40B60C58" wp14:editId="4463D05A">
+            <wp:extent cx="3277057" cy="314369"/>
+            <wp:effectExtent l="19050" t="19050" r="19050" b="28575"/>
+            <wp:docPr id="19" name="Picture 19"/>
+            <wp:cNvGraphicFramePr>
+              <a:graphicFrameLocks xmlns:a="http://schemas.openxmlformats.org/drawingml/2006/main" noChangeAspect="1"/>
+            </wp:cNvGraphicFramePr>
+            <a:graphic xmlns:a="http://schemas.openxmlformats.org/drawingml/2006/main">
+              <a:graphicData uri="http://schemas.openxmlformats.org/drawingml/2006/picture">
+                <pic:pic xmlns:pic="http://schemas.openxmlformats.org/drawingml/2006/picture">
+                  <pic:nvPicPr>
+                    <pic:cNvPr id="1" name=""/>
+                    <pic:cNvPicPr/>
+                  </pic:nvPicPr>
+                  <pic:blipFill>
+                    <a:blip r:embed="rId25"/>
+                    <a:stretch>
+                      <a:fillRect/>
+                    </a:stretch>
+                  </pic:blipFill>
+                  <pic:spPr>
+                    <a:xfrm>
+                      <a:off x="0" y="0"/>
+                      <a:ext cx="3277057" cy="314369"/>
+                    </a:xfrm>
+                    <a:prstGeom prst="rect">
+                      <a:avLst/>
+                    </a:prstGeom>
+                    <a:ln w="3175" cap="sq">
+                      <a:solidFill>
+                        <a:srgbClr val="000000"/>
+                      </a:solidFill>
+                      <a:miter lim="800000"/>
+                    </a:ln>
+                    <a:effectLst/>
+                  </pic:spPr>
+                </pic:pic>
+              </a:graphicData>
+            </a:graphic>
+          </wp:inline>
+        </w:drawing>
+      </w:r>
+    </w:p>
+    <w:p>
+      <w:pPr>
+        <w:shd w:val="clear" w:color="auto" w:fill="FFFFFF"/>
+        <w:spacing w:before="100" w:beforeAutospacing="1" w:after="100" w:afterAutospacing="1" w:line="360" w:lineRule="auto"/>
+        <w:rPr>
+          <w:rFonts w:eastAsia="Times New Roman" w:cs="Times New Roman"/>
+          <w:b/>
+          <w:bCs/>
+          <w:szCs w:val="28"/>
+        </w:rPr>
+      </w:pPr>
+    </w:p>
+    <w:p>
+      <w:pPr>
+        <w:shd w:val="clear" w:color="auto" w:fill="FFFFFF"/>
+        <w:spacing w:before="100" w:beforeAutospacing="1" w:after="100" w:afterAutospacing="1" w:line="360" w:lineRule="auto"/>
+        <w:rPr>
+          <w:rFonts w:eastAsia="Times New Roman" w:cs="Times New Roman"/>
+          <w:szCs w:val="28"/>
+        </w:rPr>
+      </w:pPr>
+      <w:r>
+        <w:rPr>
+          <w:rFonts w:eastAsia="Times New Roman" w:cs="Times New Roman"/>
+          <w:b/>
+          <w:bCs/>
+          <w:szCs w:val="28"/>
+        </w:rPr>
+        <w:sym w:font="Wingdings" w:char="F0E8"/>
+      </w:r>
+      <w:r>
+        <w:rPr>
+          <w:rFonts w:eastAsia="Times New Roman" w:cs="Times New Roman"/>
+          <w:b/>
+          <w:bCs/>
+          <w:szCs w:val="28"/>
+        </w:rPr>
+        <w:t xml:space="preserve"> Đánh giá: </w:t>
+      </w:r>
+      <w:r>
+        <w:rPr>
+          <w:rFonts w:eastAsia="Times New Roman" w:cs="Times New Roman"/>
+          <w:szCs w:val="28"/>
+        </w:rPr>
+        <w:t>Từ độ chính xác của mô hình có thể thấy việc lựa chọn các thuộc tính chưa chặt chẽ, độ chính xác của mô hình thấp hơn</w:t>
+      </w:r>
+      <w:r>
+        <w:rPr>
+          <w:rFonts w:eastAsia="Times New Roman" w:cs="Times New Roman"/>
+          <w:szCs w:val="28"/>
+        </w:rPr>
+        <w:t>.</w:t>
+      </w:r>
+    </w:p>
+    <w:p>
+      <w:pPr>
+        <w:shd w:val="clear" w:color="auto" w:fill="FFFFFF"/>
+        <w:spacing w:before="100" w:beforeAutospacing="1" w:after="100" w:afterAutospacing="1" w:line="240" w:lineRule="auto"/>
+        <w:rPr>
+          <w:rFonts w:eastAsia="Times New Roman" w:cs="Times New Roman"/>
+          <w:szCs w:val="28"/>
+        </w:rPr>
+      </w:pPr>
+    </w:p>
+    <w:p>
+      <w:pPr>
+        <w:shd w:val="clear" w:color="auto" w:fill="FFFFFF"/>
+        <w:spacing w:before="100" w:beforeAutospacing="1" w:after="100" w:afterAutospacing="1" w:line="240" w:lineRule="auto"/>
+        <w:rPr>
+          <w:rFonts w:eastAsia="Times New Roman" w:cs="Times New Roman"/>
+          <w:b/>
+          <w:bCs/>
+          <w:szCs w:val="28"/>
+        </w:rPr>
+      </w:pPr>
+      <w:r>
+        <w:rPr>
+          <w:rFonts w:eastAsia="Times New Roman" w:cs="Times New Roman"/>
+          <w:b/>
+          <w:bCs/>
+          <w:szCs w:val="28"/>
+        </w:rPr>
+        <w:t xml:space="preserve">III. </w:t>
+      </w:r>
+      <w:r>
+        <w:rPr>
+          <w:rFonts w:eastAsia="Times New Roman" w:cs="Times New Roman"/>
+          <w:b/>
+          <w:bCs/>
+          <w:szCs w:val="28"/>
+        </w:rPr>
+        <w:t>Thay đổi tham số của mô hình</w:t>
+      </w:r>
+    </w:p>
+    <w:p>
+      <w:pPr>
+        <w:shd w:val="clear" w:color="auto" w:fill="FFFFFF"/>
+        <w:spacing w:before="100" w:beforeAutospacing="1" w:after="100" w:afterAutospacing="1" w:line="240" w:lineRule="auto"/>
+        <w:rPr>
+          <w:rFonts w:eastAsia="Times New Roman" w:cs="Times New Roman"/>
+          <w:b/>
+          <w:bCs/>
+          <w:szCs w:val="28"/>
+        </w:rPr>
+      </w:pPr>
+      <w:r>
+        <w:rPr>
+          <w:rFonts w:eastAsia="Times New Roman" w:cs="Times New Roman"/>
+          <w:b/>
+          <w:bCs/>
+          <w:szCs w:val="28"/>
+        </w:rPr>
+        <w:t>Thay đổi tham số của mô hình LogisticRegression như: maxIter, regParam rồi so sánh</w:t>
+      </w:r>
+    </w:p>
+    <w:p>
+      <w:pPr>
+        <w:shd w:val="clear" w:color="auto" w:fill="FFFFFF"/>
+        <w:spacing w:before="100" w:beforeAutospacing="1" w:after="100" w:afterAutospacing="1" w:line="240" w:lineRule="auto"/>
+        <w:rPr>
+          <w:rFonts w:eastAsia="Times New Roman" w:cs="Times New Roman"/>
+          <w:b/>
+          <w:bCs/>
+          <w:szCs w:val="28"/>
+        </w:rPr>
+      </w:pPr>
+      <w:r>
+        <w:rPr>
+          <w:rFonts w:eastAsia="Times New Roman" w:cs="Times New Roman"/>
+          <w:b/>
+          <w:bCs/>
+          <w:szCs w:val="28"/>
+        </w:rPr>
+        <w:t>với kết quả ban đầu.</w:t>
+      </w:r>
+    </w:p>
+    <w:p>
+      <w:pPr>
+        <w:shd w:val="clear" w:color="auto" w:fill="FAFAFA"/>
+        <w:spacing w:line="300" w:lineRule="atLeast"/>
+        <w:rPr>
+          <w:rFonts w:ascii="Consolas" w:eastAsia="Times New Roman" w:hAnsi="Consolas" w:cs="Times New Roman"/>
+          <w:color w:val="000000"/>
+          <w:sz w:val="20"/>
+          <w:szCs w:val="20"/>
+        </w:rPr>
+      </w:pPr>
+      <w:r>
+        <w:rPr>
+          <w:rFonts w:ascii="Consolas" w:eastAsia="Times New Roman" w:hAnsi="Consolas" w:cs="Times New Roman"/>
+          <w:color w:val="000000"/>
+          <w:sz w:val="20"/>
+          <w:szCs w:val="20"/>
+        </w:rPr>
+        <w:t>lr = LogisticRegression(featuresCol=</w:t>
+      </w:r>
+      <w:r>
+        <w:rPr>
+          <w:rFonts w:ascii="Consolas" w:eastAsia="Times New Roman" w:hAnsi="Consolas" w:cs="Times New Roman"/>
+          <w:color w:val="C72E0F"/>
+          <w:sz w:val="20"/>
+          <w:szCs w:val="20"/>
+        </w:rPr>
+        <w:t>'features'</w:t>
+      </w:r>
+      <w:r>
+        <w:rPr>
+          <w:rFonts w:ascii="Consolas" w:eastAsia="Times New Roman" w:hAnsi="Consolas" w:cs="Times New Roman"/>
+          <w:color w:val="000000"/>
+          <w:sz w:val="20"/>
+          <w:szCs w:val="20"/>
+        </w:rPr>
+        <w:t>, labelCol=</w:t>
+      </w:r>
+      <w:r>
+        <w:rPr>
+          <w:rFonts w:ascii="Consolas" w:eastAsia="Times New Roman" w:hAnsi="Consolas" w:cs="Times New Roman"/>
+          <w:color w:val="C72E0F"/>
+          <w:sz w:val="20"/>
+          <w:szCs w:val="20"/>
+        </w:rPr>
+        <w:t>'Exited'</w:t>
+      </w:r>
+      <w:r>
+        <w:rPr>
+          <w:rFonts w:ascii="Consolas" w:eastAsia="Times New Roman" w:hAnsi="Consolas" w:cs="Times New Roman"/>
+          <w:color w:val="000000"/>
+          <w:sz w:val="20"/>
+          <w:szCs w:val="20"/>
+        </w:rPr>
+        <w:t>, maxIter=</w:t>
+      </w:r>
+      <w:r>
+        <w:rPr>
+          <w:rFonts w:ascii="Consolas" w:eastAsia="Times New Roman" w:hAnsi="Consolas" w:cs="Times New Roman"/>
+          <w:color w:val="098658"/>
+          <w:sz w:val="20"/>
+          <w:szCs w:val="20"/>
+        </w:rPr>
+        <w:t>10</w:t>
+      </w:r>
+      <w:r>
+        <w:rPr>
+          <w:rFonts w:ascii="Consolas" w:eastAsia="Times New Roman" w:hAnsi="Consolas" w:cs="Times New Roman"/>
+          <w:color w:val="000000"/>
+          <w:sz w:val="20"/>
+          <w:szCs w:val="20"/>
+        </w:rPr>
+        <w:t>, regParam=</w:t>
+      </w:r>
+      <w:r>
+        <w:rPr>
+          <w:rFonts w:ascii="Consolas" w:eastAsia="Times New Roman" w:hAnsi="Consolas" w:cs="Times New Roman"/>
+          <w:color w:val="098658"/>
+          <w:sz w:val="20"/>
+          <w:szCs w:val="20"/>
+        </w:rPr>
+        <w:t>0.05</w:t>
+      </w:r>
+      <w:r>
+        <w:rPr>
+          <w:rFonts w:ascii="Consolas" w:eastAsia="Times New Roman" w:hAnsi="Consolas" w:cs="Times New Roman"/>
+          <w:color w:val="000000"/>
+          <w:sz w:val="20"/>
+          <w:szCs w:val="20"/>
+        </w:rPr>
+        <w:t>)</w:t>
+      </w:r>
+    </w:p>
+    <w:p>
+      <w:pPr>
+        <w:shd w:val="clear" w:color="auto" w:fill="FAFAFA"/>
+        <w:spacing w:line="300" w:lineRule="atLeast"/>
+        <w:rPr>
+          <w:rFonts w:ascii="Consolas" w:eastAsia="Times New Roman" w:hAnsi="Consolas" w:cs="Times New Roman"/>
+          <w:color w:val="000000"/>
+          <w:sz w:val="20"/>
+          <w:szCs w:val="20"/>
+        </w:rPr>
+      </w:pPr>
+    </w:p>
+    <w:p>
+      <w:pPr>
+        <w:shd w:val="clear" w:color="auto" w:fill="FAFAFA"/>
+        <w:spacing w:line="300" w:lineRule="atLeast"/>
+        <w:rPr>
+          <w:rFonts w:ascii="Consolas" w:eastAsia="Times New Roman" w:hAnsi="Consolas" w:cs="Times New Roman"/>
+          <w:color w:val="000000"/>
+          <w:sz w:val="20"/>
+          <w:szCs w:val="20"/>
+        </w:rPr>
+      </w:pPr>
+      <w:r>
+        <w:rPr>
+          <w:rFonts w:ascii="Consolas" w:eastAsia="Times New Roman" w:hAnsi="Consolas" w:cs="Times New Roman"/>
+          <w:color w:val="000000"/>
+          <w:sz w:val="20"/>
+          <w:szCs w:val="20"/>
+        </w:rPr>
+        <w:t>model = lr.fit(data_train)</w:t>
+      </w:r>
+    </w:p>
+    <w:p>
+      <w:pPr>
+        <w:shd w:val="clear" w:color="auto" w:fill="FAFAFA"/>
+        <w:spacing w:line="300" w:lineRule="atLeast"/>
+        <w:rPr>
+          <w:rFonts w:ascii="Consolas" w:eastAsia="Times New Roman" w:hAnsi="Consolas" w:cs="Times New Roman"/>
+          <w:color w:val="000000"/>
+          <w:sz w:val="20"/>
+          <w:szCs w:val="20"/>
+        </w:rPr>
+      </w:pPr>
+    </w:p>
+    <w:p>
+      <w:pPr>
+        <w:shd w:val="clear" w:color="auto" w:fill="FAFAFA"/>
+        <w:spacing w:line="300" w:lineRule="atLeast"/>
+        <w:rPr>
+          <w:rFonts w:ascii="Consolas" w:eastAsia="Times New Roman" w:hAnsi="Consolas" w:cs="Times New Roman"/>
+          <w:color w:val="000000"/>
+          <w:sz w:val="20"/>
+          <w:szCs w:val="20"/>
+        </w:rPr>
+      </w:pPr>
+      <w:r>
+        <w:rPr>
+          <w:rFonts w:ascii="Consolas" w:eastAsia="Times New Roman" w:hAnsi="Consolas" w:cs="Times New Roman"/>
+          <w:color w:val="000000"/>
+          <w:sz w:val="20"/>
+          <w:szCs w:val="20"/>
+        </w:rPr>
+        <w:t>test_model = model.transform(data_test)</w:t>
+      </w:r>
+    </w:p>
+    <w:p>
+      <w:pPr>
+        <w:spacing w:line="360" w:lineRule="auto"/>
+        <w:rPr>
+          <w:szCs w:val="28"/>
+        </w:rPr>
+      </w:pPr>
+    </w:p>
+    <w:p>
+      <w:pPr>
+        <w:spacing w:line="360" w:lineRule="auto"/>
+        <w:rPr>
+          <w:b/>
+          <w:bCs/>
+          <w:szCs w:val="28"/>
+        </w:rPr>
+      </w:pPr>
+      <w:r>
+        <w:rPr>
+          <w:b/>
+          <w:bCs/>
+          <w:szCs w:val="28"/>
+        </w:rPr>
+        <w:t>Đánh giá độ chính xác của mô hình so với kết quả ban đầu.</w:t>
+      </w:r>
+    </w:p>
+    <w:p>
+      <w:pPr>
+        <w:shd w:val="clear" w:color="auto" w:fill="FAFAFA"/>
+        <w:spacing w:line="300" w:lineRule="atLeast"/>
+        <w:rPr>
+          <w:rFonts w:ascii="Consolas" w:eastAsia="Times New Roman" w:hAnsi="Consolas" w:cs="Times New Roman"/>
+          <w:color w:val="000000"/>
+          <w:sz w:val="20"/>
+          <w:szCs w:val="20"/>
+        </w:rPr>
+      </w:pPr>
+      <w:r>
+        <w:rPr>
+          <w:rFonts w:ascii="Consolas" w:eastAsia="Times New Roman" w:hAnsi="Consolas" w:cs="Times New Roman"/>
+          <w:color w:val="000000"/>
+          <w:sz w:val="20"/>
+          <w:szCs w:val="20"/>
+        </w:rPr>
+        <w:t>accuracy3 = evaluator.evaluate(test_model)</w:t>
+      </w:r>
+    </w:p>
+    <w:p>
+      <w:pPr>
+        <w:shd w:val="clear" w:color="auto" w:fill="FAFAFA"/>
+        <w:spacing w:line="300" w:lineRule="atLeast"/>
+        <w:rPr>
+          <w:rFonts w:ascii="Consolas" w:eastAsia="Times New Roman" w:hAnsi="Consolas" w:cs="Times New Roman"/>
+          <w:color w:val="000000"/>
+          <w:sz w:val="20"/>
+          <w:szCs w:val="20"/>
+        </w:rPr>
+      </w:pPr>
+    </w:p>
+    <w:p>
+      <w:pPr>
+        <w:shd w:val="clear" w:color="auto" w:fill="FAFAFA"/>
+        <w:spacing w:line="300" w:lineRule="atLeast"/>
+        <w:rPr>
+          <w:rFonts w:ascii="Consolas" w:eastAsia="Times New Roman" w:hAnsi="Consolas" w:cs="Times New Roman"/>
+          <w:color w:val="000000"/>
+          <w:sz w:val="20"/>
+          <w:szCs w:val="20"/>
+        </w:rPr>
+      </w:pPr>
+      <w:r>
+        <w:rPr>
+          <w:rFonts w:ascii="Consolas" w:eastAsia="Times New Roman" w:hAnsi="Consolas" w:cs="Times New Roman"/>
+          <w:color w:val="0000FF"/>
+          <w:sz w:val="20"/>
+          <w:szCs w:val="20"/>
+        </w:rPr>
+        <w:t>print</w:t>
+      </w:r>
+      <w:r>
+        <w:rPr>
+          <w:rFonts w:ascii="Consolas" w:eastAsia="Times New Roman" w:hAnsi="Consolas" w:cs="Times New Roman"/>
+          <w:color w:val="000000"/>
+          <w:sz w:val="20"/>
+          <w:szCs w:val="20"/>
+        </w:rPr>
+        <w:t>(</w:t>
+      </w:r>
+      <w:r>
+        <w:rPr>
+          <w:rFonts w:ascii="Consolas" w:eastAsia="Times New Roman" w:hAnsi="Consolas" w:cs="Times New Roman"/>
+          <w:color w:val="C72E0F"/>
+          <w:sz w:val="20"/>
+          <w:szCs w:val="20"/>
+        </w:rPr>
+        <w:t>'Độ chính xác mô hình ban đầu: '</w:t>
+      </w:r>
+      <w:r>
+        <w:rPr>
+          <w:rFonts w:ascii="Consolas" w:eastAsia="Times New Roman" w:hAnsi="Consolas" w:cs="Times New Roman"/>
+          <w:color w:val="000000"/>
+          <w:sz w:val="20"/>
+          <w:szCs w:val="20"/>
+        </w:rPr>
+        <w:t>, accuracy)</w:t>
+      </w:r>
+    </w:p>
+    <w:p>
+      <w:pPr>
+        <w:shd w:val="clear" w:color="auto" w:fill="FAFAFA"/>
+        <w:spacing w:line="300" w:lineRule="atLeast"/>
+        <w:rPr>
+          <w:rFonts w:ascii="Consolas" w:eastAsia="Times New Roman" w:hAnsi="Consolas" w:cs="Times New Roman"/>
+          <w:color w:val="000000"/>
+          <w:sz w:val="20"/>
+          <w:szCs w:val="20"/>
+        </w:rPr>
+      </w:pPr>
+      <w:r>
+        <w:rPr>
+          <w:rFonts w:ascii="Consolas" w:eastAsia="Times New Roman" w:hAnsi="Consolas" w:cs="Times New Roman"/>
+          <w:color w:val="0000FF"/>
+          <w:sz w:val="20"/>
+          <w:szCs w:val="20"/>
+        </w:rPr>
+        <w:t>print</w:t>
+      </w:r>
+      <w:r>
+        <w:rPr>
+          <w:rFonts w:ascii="Consolas" w:eastAsia="Times New Roman" w:hAnsi="Consolas" w:cs="Times New Roman"/>
+          <w:color w:val="000000"/>
+          <w:sz w:val="20"/>
+          <w:szCs w:val="20"/>
+        </w:rPr>
+        <w:t>(</w:t>
+      </w:r>
+      <w:r>
+        <w:rPr>
+          <w:rFonts w:ascii="Consolas" w:eastAsia="Times New Roman" w:hAnsi="Consolas" w:cs="Times New Roman"/>
+          <w:color w:val="C72E0F"/>
+          <w:sz w:val="20"/>
+          <w:szCs w:val="20"/>
+        </w:rPr>
+        <w:t>'Độ chính xác của mô hình sau khi thay đổi các tham số: '</w:t>
+      </w:r>
+      <w:r>
+        <w:rPr>
+          <w:rFonts w:ascii="Consolas" w:eastAsia="Times New Roman" w:hAnsi="Consolas" w:cs="Times New Roman"/>
+          <w:color w:val="000000"/>
+          <w:sz w:val="20"/>
+          <w:szCs w:val="20"/>
+        </w:rPr>
+        <w:t>, accuracy3)</w:t>
+      </w:r>
+    </w:p>
+    <w:p>
+      <w:pPr>
+        <w:spacing w:line="360" w:lineRule="auto"/>
+        <w:rPr>
+          <w:b/>
+          <w:bCs/>
+          <w:szCs w:val="28"/>
+        </w:rPr>
+      </w:pPr>
+      <w:r>
+        <w:rPr>
+          <w:b/>
+          <w:bCs/>
+          <w:szCs w:val="28"/>
+        </w:rPr>
+        <w:lastRenderedPageBreak/>
+        <w:drawing>
+          <wp:inline distT="0" distB="0" distL="0" distR="0" wp14:anchorId="7BFBAC4F" wp14:editId="15DF4641">
+            <wp:extent cx="5249008" cy="523948"/>
+            <wp:effectExtent l="19050" t="19050" r="27940" b="28575"/>
+            <wp:docPr id="2" name="Picture 2"/>
+            <wp:cNvGraphicFramePr>
+              <a:graphicFrameLocks xmlns:a="http://schemas.openxmlformats.org/drawingml/2006/main" noChangeAspect="1"/>
+            </wp:cNvGraphicFramePr>
+            <a:graphic xmlns:a="http://schemas.openxmlformats.org/drawingml/2006/main">
+              <a:graphicData uri="http://schemas.openxmlformats.org/drawingml/2006/picture">
+                <pic:pic xmlns:pic="http://schemas.openxmlformats.org/drawingml/2006/picture">
+                  <pic:nvPicPr>
+                    <pic:cNvPr id="1" name=""/>
+                    <pic:cNvPicPr/>
+                  </pic:nvPicPr>
+                  <pic:blipFill>
+                    <a:blip r:embed="rId26"/>
+                    <a:stretch>
+                      <a:fillRect/>
+                    </a:stretch>
+                  </pic:blipFill>
+                  <pic:spPr>
+                    <a:xfrm>
+                      <a:off x="0" y="0"/>
+                      <a:ext cx="5249008" cy="523948"/>
+                    </a:xfrm>
+                    <a:prstGeom prst="rect">
+                      <a:avLst/>
+                    </a:prstGeom>
+                    <a:ln w="3175" cap="sq">
+                      <a:solidFill>
+                        <a:srgbClr val="000000"/>
+                      </a:solidFill>
+                      <a:miter lim="800000"/>
+                    </a:ln>
+                    <a:effectLst/>
+                  </pic:spPr>
+                </pic:pic>
+              </a:graphicData>
+            </a:graphic>
+          </wp:inline>
+        </w:drawing>
+      </w:r>
+    </w:p>
+    <w:p>
+      <w:pPr>
+        <w:spacing w:line="360" w:lineRule="auto"/>
+        <w:rPr>
+          <w:b/>
+          <w:bCs/>
+          <w:szCs w:val="28"/>
+        </w:rPr>
+      </w:pPr>
+    </w:p>
+    <w:p>
+      <w:pPr>
+        <w:spacing w:line="360" w:lineRule="auto"/>
+        <w:rPr>
+          <w:szCs w:val="28"/>
+        </w:rPr>
+      </w:pPr>
+      <w:r>
+        <w:rPr>
+          <w:b/>
+          <w:bCs/>
+          <w:szCs w:val="28"/>
+        </w:rPr>
+        <w:sym w:font="Wingdings" w:char="F0E8"/>
+      </w:r>
+      <w:r>
+        <w:rPr>
+          <w:b/>
+          <w:bCs/>
+          <w:szCs w:val="28"/>
+        </w:rPr>
+        <w:t xml:space="preserve"> So với kết quả ban đầu: </w:t>
+      </w:r>
+      <w:r>
+        <w:rPr>
+          <w:szCs w:val="28"/>
+        </w:rPr>
+        <w:t>Độ chính xác không thay đổi</w:t>
+      </w:r>
+      <w:bookmarkStart w:id="0" w:name="_GoBack"/>
+      <w:bookmarkEnd w:id="0"/>
+    </w:p>
     <w:sectPr>
-      <w:footerReference w:type="default" r:id="rId21"/>
+      <w:footerReference w:type="default" r:id="rId27"/>
       <w:pgSz w:w="12240" w:h="15840"/>
       <w:pgMar w:top="720" w:right="720" w:bottom="720" w:left="720" w:header="720" w:footer="720" w:gutter="0"/>
       <w:cols w:space="720"/>
@@ -4799,6 +7346,163 @@
     </w:p>
   </w:footnote>
 </w:footnotes>
+</file>
+
+<file path=word/numbering.xml><?xml version="1.0" encoding="utf-8"?>
+<w:numbering xmlns:wpc="http://schemas.microsoft.com/office/word/2010/wordprocessingCanvas" xmlns:cx="http://schemas.microsoft.com/office/drawing/2014/chartex" xmlns:cx1="http://schemas.microsoft.com/office/drawing/2015/9/8/chartex" xmlns:cx2="http://schemas.microsoft.com/office/drawing/2015/10/21/chartex" xmlns:cx3="http://schemas.microsoft.com/office/drawing/2016/5/9/chartex" xmlns:cx4="http://schemas.microsoft.com/office/drawing/2016/5/10/chartex" xmlns:cx5="http://schemas.microsoft.com/office/drawing/2016/5/11/chartex" xmlns:cx6="http://schemas.microsoft.com/office/drawing/2016/5/12/chartex" xmlns:cx7="http://schemas.microsoft.com/office/drawing/2016/5/13/chartex" xmlns:cx8="http://schemas.microsoft.com/office/drawing/2016/5/14/chartex" xmlns:mc="http://schemas.openxmlformats.org/markup-compatibility/2006" xmlns:aink="http://schemas.microsoft.com/office/drawing/2016/ink" xmlns:am3d="http://schemas.microsoft.com/office/drawing/2017/model3d" xmlns:o="urn:schemas-microsoft-com:office:office" xmlns:r="http://schemas.openxmlformats.org/officeDocument/2006/relationships" xmlns:m="http://schemas.openxmlformats.org/officeDocument/2006/math" xmlns:v="urn:schemas-microsoft-com:vml" xmlns:wp14="http://schemas.microsoft.com/office/word/2010/wordprocessingDrawing" xmlns:wp="http://schemas.openxmlformats.org/drawingml/2006/wordprocessingDrawing" xmlns:w10="urn:schemas-microsoft-com:office:word" xmlns:w="http://schemas.openxmlformats.org/wordprocessingml/2006/main" xmlns:w14="http://schemas.microsoft.com/office/word/2010/wordml" xmlns:w15="http://schemas.microsoft.com/office/word/2012/wordml" xmlns:w16cex="http://schemas.microsoft.com/office/word/2018/wordml/cex" xmlns:w16cid="http://schemas.microsoft.com/office/word/2016/wordml/cid" xmlns:w16="http://schemas.microsoft.com/office/word/2018/wordml" xmlns:w16se="http://schemas.microsoft.com/office/word/2015/wordml/symex" xmlns:wpg="http://schemas.microsoft.com/office/word/2010/wordprocessingGroup" xmlns:wpi="http://schemas.microsoft.com/office/word/2010/wordprocessingInk" xmlns:wne="http://schemas.microsoft.com/office/word/2006/wordml" xmlns:wps="http://schemas.microsoft.com/office/word/2010/wordprocessingShape" mc:Ignorable="w14 w15 w16se w16cid w16 w16cex wp14">
+  <w:abstractNum w:abstractNumId="0" w15:restartNumberingAfterBreak="0">
+    <w:nsid w:val="6B7E0C76"/>
+    <w:multiLevelType w:val="multilevel"/>
+    <w:tmpl w:val="997496A6"/>
+    <w:lvl w:ilvl="0">
+      <w:start w:val="1"/>
+      <w:numFmt w:val="bullet"/>
+      <w:lvlText w:val=""/>
+      <w:lvlJc w:val="left"/>
+      <w:pPr>
+        <w:tabs>
+          <w:tab w:val="num" w:pos="720"/>
+        </w:tabs>
+        <w:ind w:left="720" w:hanging="360"/>
+      </w:pPr>
+      <w:rPr>
+        <w:rFonts w:ascii="Symbol" w:hAnsi="Symbol" w:hint="default"/>
+        <w:sz w:val="20"/>
+      </w:rPr>
+    </w:lvl>
+    <w:lvl w:ilvl="1" w:tentative="1">
+      <w:start w:val="1"/>
+      <w:numFmt w:val="bullet"/>
+      <w:lvlText w:val="o"/>
+      <w:lvlJc w:val="left"/>
+      <w:pPr>
+        <w:tabs>
+          <w:tab w:val="num" w:pos="1440"/>
+        </w:tabs>
+        <w:ind w:left="1440" w:hanging="360"/>
+      </w:pPr>
+      <w:rPr>
+        <w:rFonts w:ascii="Courier New" w:hAnsi="Courier New" w:hint="default"/>
+        <w:sz w:val="20"/>
+      </w:rPr>
+    </w:lvl>
+    <w:lvl w:ilvl="2" w:tentative="1">
+      <w:start w:val="1"/>
+      <w:numFmt w:val="bullet"/>
+      <w:lvlText w:val=""/>
+      <w:lvlJc w:val="left"/>
+      <w:pPr>
+        <w:tabs>
+          <w:tab w:val="num" w:pos="2160"/>
+        </w:tabs>
+        <w:ind w:left="2160" w:hanging="360"/>
+      </w:pPr>
+      <w:rPr>
+        <w:rFonts w:ascii="Wingdings" w:hAnsi="Wingdings" w:hint="default"/>
+        <w:sz w:val="20"/>
+      </w:rPr>
+    </w:lvl>
+    <w:lvl w:ilvl="3" w:tentative="1">
+      <w:start w:val="1"/>
+      <w:numFmt w:val="bullet"/>
+      <w:lvlText w:val=""/>
+      <w:lvlJc w:val="left"/>
+      <w:pPr>
+        <w:tabs>
+          <w:tab w:val="num" w:pos="2880"/>
+        </w:tabs>
+        <w:ind w:left="2880" w:hanging="360"/>
+      </w:pPr>
+      <w:rPr>
+        <w:rFonts w:ascii="Wingdings" w:hAnsi="Wingdings" w:hint="default"/>
+        <w:sz w:val="20"/>
+      </w:rPr>
+    </w:lvl>
+    <w:lvl w:ilvl="4" w:tentative="1">
+      <w:start w:val="1"/>
+      <w:numFmt w:val="bullet"/>
+      <w:lvlText w:val=""/>
+      <w:lvlJc w:val="left"/>
+      <w:pPr>
+        <w:tabs>
+          <w:tab w:val="num" w:pos="3600"/>
+        </w:tabs>
+        <w:ind w:left="3600" w:hanging="360"/>
+      </w:pPr>
+      <w:rPr>
+        <w:rFonts w:ascii="Wingdings" w:hAnsi="Wingdings" w:hint="default"/>
+        <w:sz w:val="20"/>
+      </w:rPr>
+    </w:lvl>
+    <w:lvl w:ilvl="5" w:tentative="1">
+      <w:start w:val="1"/>
+      <w:numFmt w:val="bullet"/>
+      <w:lvlText w:val=""/>
+      <w:lvlJc w:val="left"/>
+      <w:pPr>
+        <w:tabs>
+          <w:tab w:val="num" w:pos="4320"/>
+        </w:tabs>
+        <w:ind w:left="4320" w:hanging="360"/>
+      </w:pPr>
+      <w:rPr>
+        <w:rFonts w:ascii="Wingdings" w:hAnsi="Wingdings" w:hint="default"/>
+        <w:sz w:val="20"/>
+      </w:rPr>
+    </w:lvl>
+    <w:lvl w:ilvl="6" w:tentative="1">
+      <w:start w:val="1"/>
+      <w:numFmt w:val="bullet"/>
+      <w:lvlText w:val=""/>
+      <w:lvlJc w:val="left"/>
+      <w:pPr>
+        <w:tabs>
+          <w:tab w:val="num" w:pos="5040"/>
+        </w:tabs>
+        <w:ind w:left="5040" w:hanging="360"/>
+      </w:pPr>
+      <w:rPr>
+        <w:rFonts w:ascii="Wingdings" w:hAnsi="Wingdings" w:hint="default"/>
+        <w:sz w:val="20"/>
+      </w:rPr>
+    </w:lvl>
+    <w:lvl w:ilvl="7" w:tentative="1">
+      <w:start w:val="1"/>
+      <w:numFmt w:val="bullet"/>
+      <w:lvlText w:val=""/>
+      <w:lvlJc w:val="left"/>
+      <w:pPr>
+        <w:tabs>
+          <w:tab w:val="num" w:pos="5760"/>
+        </w:tabs>
+        <w:ind w:left="5760" w:hanging="360"/>
+      </w:pPr>
+      <w:rPr>
+        <w:rFonts w:ascii="Wingdings" w:hAnsi="Wingdings" w:hint="default"/>
+        <w:sz w:val="20"/>
+      </w:rPr>
+    </w:lvl>
+    <w:lvl w:ilvl="8" w:tentative="1">
+      <w:start w:val="1"/>
+      <w:numFmt w:val="bullet"/>
+      <w:lvlText w:val=""/>
+      <w:lvlJc w:val="left"/>
+      <w:pPr>
+        <w:tabs>
+          <w:tab w:val="num" w:pos="6480"/>
+        </w:tabs>
+        <w:ind w:left="6480" w:hanging="360"/>
+      </w:pPr>
+      <w:rPr>
+        <w:rFonts w:ascii="Wingdings" w:hAnsi="Wingdings" w:hint="default"/>
+        <w:sz w:val="20"/>
+      </w:rPr>
+    </w:lvl>
+  </w:abstractNum>
+  <w:num w:numId="1">
+    <w:abstractNumId w:val="0"/>
+  </w:num>
+</w:numbering>
 </file>
 
 <file path=word/styles.xml><?xml version="1.0" encoding="utf-8"?>
@@ -5199,6 +7903,7 @@
   <w:style w:type="paragraph" w:default="1" w:styleId="Normal">
     <w:name w:val="Normal"/>
     <w:qFormat/>
+    <w:rsid w:val="002B49EC"/>
   </w:style>
   <w:style w:type="character" w:default="1" w:styleId="DefaultParagraphFont">
     <w:name w:val="Default Paragraph Font"/>
@@ -5315,6 +8020,22 @@
     <w:rPr>
       <w:color w:val="954F72" w:themeColor="followedHyperlink"/>
       <w:u w:val="single"/>
+    </w:rPr>
+  </w:style>
+  <w:style w:type="paragraph" w:styleId="NormalWeb">
+    <w:name w:val="Normal (Web)"/>
+    <w:basedOn w:val="Normal"/>
+    <w:uiPriority w:val="99"/>
+    <w:semiHidden/>
+    <w:unhideWhenUsed/>
+    <w:rsid w:val="006B419C"/>
+    <w:pPr>
+      <w:spacing w:before="100" w:beforeAutospacing="1" w:after="100" w:afterAutospacing="1" w:line="240" w:lineRule="auto"/>
+    </w:pPr>
+    <w:rPr>
+      <w:rFonts w:eastAsia="Times New Roman" w:cs="Times New Roman"/>
+      <w:sz w:val="24"/>
+      <w:szCs w:val="24"/>
     </w:rPr>
   </w:style>
 </w:styles>

</xml_diff>